<commit_message>
Finished All 3 containers docs
</commit_message>
<xml_diff>
--- a/Documentation.docx
+++ b/Documentation.docx
@@ -1002,6 +1002,7 @@
         </w:rPr>
         <w:t xml:space="preserve"> של השרת עולה. השרת מתקין כלי שנקרא </w:t>
       </w:r>
+      <w:proofErr w:type="spellStart"/>
       <w:r>
         <w:rPr>
           <w:b/>
@@ -1009,6 +1010,7 @@
         </w:rPr>
         <w:t>tcpdump</w:t>
       </w:r>
+      <w:proofErr w:type="spellEnd"/>
       <w:r>
         <w:rPr>
           <w:rFonts w:hint="cs"/>
@@ -1158,7 +1160,6 @@
       <w:pPr>
         <w:bidi/>
         <w:rPr>
-          <w:rFonts w:hint="cs"/>
           <w:b/>
           <w:rtl/>
           <w:lang w:val="en-US"/>
@@ -1183,6 +1184,68 @@
           <w:lang w:val="en-US"/>
         </w:rPr>
       </w:pPr>
+      <w:r>
+        <w:rPr>
+          <w:rFonts w:hint="cs"/>
+          <w:b/>
+          <w:rtl/>
+          <w:lang w:val="en-US"/>
+        </w:rPr>
+        <w:t>דוגמה להדפסה לקובץ בעת המתקפה:</w:t>
+      </w:r>
+    </w:p>
+    <w:p>
+      <w:pPr>
+        <w:bidi/>
+        <w:rPr>
+          <w:b/>
+          <w:rtl/>
+          <w:lang w:val="en-US"/>
+        </w:rPr>
+      </w:pPr>
+      <w:r>
+        <w:rPr>
+          <w:rFonts w:cs="Arial"/>
+          <w:b/>
+          <w:rtl/>
+          <w:lang w:val="en-US"/>
+        </w:rPr>
+        <w:drawing>
+          <wp:inline distT="0" distB="0" distL="0" distR="0" wp14:anchorId="29AA90E6" wp14:editId="375899EA">
+            <wp:extent cx="3355568" cy="3190875"/>
+            <wp:effectExtent l="0" t="0" r="0" b="0"/>
+            <wp:docPr id="1433255321" name="Picture 1" descr="A screenshot of a computer&#10;&#10;Description automatically generated"/>
+            <wp:cNvGraphicFramePr>
+              <a:graphicFrameLocks xmlns:a="http://schemas.openxmlformats.org/drawingml/2006/main" noChangeAspect="1"/>
+            </wp:cNvGraphicFramePr>
+            <a:graphic xmlns:a="http://schemas.openxmlformats.org/drawingml/2006/main">
+              <a:graphicData uri="http://schemas.openxmlformats.org/drawingml/2006/picture">
+                <pic:pic xmlns:pic="http://schemas.openxmlformats.org/drawingml/2006/picture">
+                  <pic:nvPicPr>
+                    <pic:cNvPr id="1433255321" name="Picture 1" descr="A screenshot of a computer&#10;&#10;Description automatically generated"/>
+                    <pic:cNvPicPr/>
+                  </pic:nvPicPr>
+                  <pic:blipFill>
+                    <a:blip r:embed="rId6"/>
+                    <a:stretch>
+                      <a:fillRect/>
+                    </a:stretch>
+                  </pic:blipFill>
+                  <pic:spPr>
+                    <a:xfrm>
+                      <a:off x="0" y="0"/>
+                      <a:ext cx="3359346" cy="3194468"/>
+                    </a:xfrm>
+                    <a:prstGeom prst="rect">
+                      <a:avLst/>
+                    </a:prstGeom>
+                  </pic:spPr>
+                </pic:pic>
+              </a:graphicData>
+            </a:graphic>
+          </wp:inline>
+        </w:drawing>
+      </w:r>
     </w:p>
     <w:p>
       <w:pPr>
@@ -1244,7 +1307,7 @@
                     <pic:cNvPicPr/>
                   </pic:nvPicPr>
                   <pic:blipFill>
-                    <a:blip r:embed="rId6"/>
+                    <a:blip r:embed="rId7"/>
                     <a:stretch>
                       <a:fillRect/>
                     </a:stretch>
@@ -1508,6 +1571,16 @@
           <w:lang w:val="en-US"/>
         </w:rPr>
       </w:pPr>
+    </w:p>
+    <w:p>
+      <w:pPr>
+        <w:bidi/>
+        <w:rPr>
+          <w:b/>
+          <w:rtl/>
+          <w:lang w:val="en-US"/>
+        </w:rPr>
+      </w:pPr>
       <w:r>
         <w:rPr>
           <w:rFonts w:cs="Arial"/>
@@ -1516,10 +1589,10 @@
           <w:lang w:val="en-US"/>
         </w:rPr>
         <w:drawing>
-          <wp:inline distT="0" distB="0" distL="0" distR="0" wp14:anchorId="3798E6EE" wp14:editId="455F0E7F">
-            <wp:extent cx="2428696" cy="1457325"/>
-            <wp:effectExtent l="0" t="0" r="0" b="0"/>
-            <wp:docPr id="2086180238" name="Picture 1" descr="A graph with blue lines&#10;&#10;Description automatically generated"/>
+          <wp:inline distT="0" distB="0" distL="0" distR="0" wp14:anchorId="374E32A1" wp14:editId="7EF22D86">
+            <wp:extent cx="3629977" cy="2722684"/>
+            <wp:effectExtent l="0" t="0" r="8890" b="1905"/>
+            <wp:docPr id="1734861896" name="Picture 1" descr="A graph of a bar graph&#10;&#10;Description automatically generated with medium confidence"/>
             <wp:cNvGraphicFramePr>
               <a:graphicFrameLocks xmlns:a="http://schemas.openxmlformats.org/drawingml/2006/main" noChangeAspect="1"/>
             </wp:cNvGraphicFramePr>
@@ -1527,60 +1600,7 @@
               <a:graphicData uri="http://schemas.openxmlformats.org/drawingml/2006/picture">
                 <pic:pic xmlns:pic="http://schemas.openxmlformats.org/drawingml/2006/picture">
                   <pic:nvPicPr>
-                    <pic:cNvPr id="2086180238" name="Picture 1" descr="A graph with blue lines&#10;&#10;Description automatically generated"/>
-                    <pic:cNvPicPr/>
-                  </pic:nvPicPr>
-                  <pic:blipFill>
-                    <a:blip r:embed="rId7"/>
-                    <a:stretch>
-                      <a:fillRect/>
-                    </a:stretch>
-                  </pic:blipFill>
-                  <pic:spPr>
-                    <a:xfrm>
-                      <a:off x="0" y="0"/>
-                      <a:ext cx="2434540" cy="1460832"/>
-                    </a:xfrm>
-                    <a:prstGeom prst="rect">
-                      <a:avLst/>
-                    </a:prstGeom>
-                  </pic:spPr>
-                </pic:pic>
-              </a:graphicData>
-            </a:graphic>
-          </wp:inline>
-        </w:drawing>
-      </w:r>
-    </w:p>
-    <w:p>
-      <w:pPr>
-        <w:bidi/>
-        <w:rPr>
-          <w:b/>
-          <w:rtl/>
-          <w:lang w:val="en-US"/>
-        </w:rPr>
-      </w:pPr>
-      <w:r>
-        <w:rPr>
-          <w:rFonts w:cs="Arial"/>
-          <w:b/>
-          <w:rtl/>
-          <w:lang w:val="en-US"/>
-        </w:rPr>
-        <w:drawing>
-          <wp:inline distT="0" distB="0" distL="0" distR="0" wp14:anchorId="533C2451" wp14:editId="6C5AA835">
-            <wp:extent cx="2690611" cy="1614487"/>
-            <wp:effectExtent l="0" t="0" r="0" b="5080"/>
-            <wp:docPr id="1970802131" name="Picture 1" descr="A graph with blue lines&#10;&#10;Description automatically generated"/>
-            <wp:cNvGraphicFramePr>
-              <a:graphicFrameLocks xmlns:a="http://schemas.openxmlformats.org/drawingml/2006/main" noChangeAspect="1"/>
-            </wp:cNvGraphicFramePr>
-            <a:graphic xmlns:a="http://schemas.openxmlformats.org/drawingml/2006/main">
-              <a:graphicData uri="http://schemas.openxmlformats.org/drawingml/2006/picture">
-                <pic:pic xmlns:pic="http://schemas.openxmlformats.org/drawingml/2006/picture">
-                  <pic:nvPicPr>
-                    <pic:cNvPr id="1970802131" name="Picture 1" descr="A graph with blue lines&#10;&#10;Description automatically generated"/>
+                    <pic:cNvPr id="1734861896" name="Picture 1" descr="A graph of a bar graph&#10;&#10;Description automatically generated with medium confidence"/>
                     <pic:cNvPicPr/>
                   </pic:nvPicPr>
                   <pic:blipFill>
@@ -1592,7 +1612,7 @@
                   <pic:spPr>
                     <a:xfrm>
                       <a:off x="0" y="0"/>
-                      <a:ext cx="2725560" cy="1635458"/>
+                      <a:ext cx="3649497" cy="2737325"/>
                     </a:xfrm>
                     <a:prstGeom prst="rect">
                       <a:avLst/>
@@ -1614,6 +1634,59 @@
           <w:lang w:val="en-US"/>
         </w:rPr>
       </w:pPr>
+      <w:r>
+        <w:rPr>
+          <w:rFonts w:cs="Arial"/>
+          <w:b/>
+          <w:rtl/>
+          <w:lang w:val="en-US"/>
+        </w:rPr>
+        <w:drawing>
+          <wp:inline distT="0" distB="0" distL="0" distR="0" wp14:anchorId="747C3B88" wp14:editId="55999EBF">
+            <wp:extent cx="3777972" cy="2833688"/>
+            <wp:effectExtent l="0" t="0" r="0" b="5080"/>
+            <wp:docPr id="1968519676" name="Picture 1" descr="A graph of a number of blue bars&#10;&#10;Description automatically generated"/>
+            <wp:cNvGraphicFramePr>
+              <a:graphicFrameLocks xmlns:a="http://schemas.openxmlformats.org/drawingml/2006/main" noChangeAspect="1"/>
+            </wp:cNvGraphicFramePr>
+            <a:graphic xmlns:a="http://schemas.openxmlformats.org/drawingml/2006/main">
+              <a:graphicData uri="http://schemas.openxmlformats.org/drawingml/2006/picture">
+                <pic:pic xmlns:pic="http://schemas.openxmlformats.org/drawingml/2006/picture">
+                  <pic:nvPicPr>
+                    <pic:cNvPr id="1968519676" name="Picture 1" descr="A graph of a number of blue bars&#10;&#10;Description automatically generated"/>
+                    <pic:cNvPicPr/>
+                  </pic:nvPicPr>
+                  <pic:blipFill>
+                    <a:blip r:embed="rId9"/>
+                    <a:stretch>
+                      <a:fillRect/>
+                    </a:stretch>
+                  </pic:blipFill>
+                  <pic:spPr>
+                    <a:xfrm>
+                      <a:off x="0" y="0"/>
+                      <a:ext cx="3780395" cy="2835505"/>
+                    </a:xfrm>
+                    <a:prstGeom prst="rect">
+                      <a:avLst/>
+                    </a:prstGeom>
+                  </pic:spPr>
+                </pic:pic>
+              </a:graphicData>
+            </a:graphic>
+          </wp:inline>
+        </w:drawing>
+      </w:r>
+    </w:p>
+    <w:p>
+      <w:pPr>
+        <w:bidi/>
+        <w:rPr>
+          <w:b/>
+          <w:rtl/>
+          <w:lang w:val="en-US"/>
+        </w:rPr>
+      </w:pPr>
     </w:p>
     <w:p>
       <w:pPr>
@@ -1653,9 +1726,11 @@
         <w:rPr>
           <w:rFonts w:cs="Arial"/>
           <w:b/>
-          <w:rtl/>
-          <w:lang w:val="en-US"/>
-        </w:rPr>
+          <w:noProof/>
+          <w:rtl/>
+          <w:lang w:val="en-US"/>
+        </w:rPr>
+        <w:lastRenderedPageBreak/>
         <w:drawing>
           <wp:inline distT="0" distB="0" distL="0" distR="0" wp14:anchorId="72C143D1" wp14:editId="69F72A7B">
             <wp:extent cx="2746798" cy="2857500"/>
@@ -1672,7 +1747,7 @@
                     <pic:cNvPicPr/>
                   </pic:nvPicPr>
                   <pic:blipFill>
-                    <a:blip r:embed="rId9"/>
+                    <a:blip r:embed="rId10"/>
                     <a:stretch>
                       <a:fillRect/>
                     </a:stretch>
@@ -1706,6 +1781,7 @@
         <w:rPr>
           <w:rFonts w:cs="Arial"/>
           <w:b/>
+          <w:noProof/>
           <w:rtl/>
           <w:lang w:val="en-US"/>
         </w:rPr>
@@ -1725,7 +1801,7 @@
                     <pic:cNvPicPr/>
                   </pic:nvPicPr>
                   <pic:blipFill>
-                    <a:blip r:embed="rId10"/>
+                    <a:blip r:embed="rId11"/>
                     <a:stretch>
                       <a:fillRect/>
                     </a:stretch>
@@ -1842,16 +1918,7 @@
           <w:rtl/>
           <w:lang w:val="en-US"/>
         </w:rPr>
-        <w:t xml:space="preserve">להריץ/לקמפל את קובץ ההרצה מבלי להוריד את </w:t>
-      </w:r>
-      <w:r>
-        <w:rPr>
-          <w:rFonts w:hint="cs"/>
-          <w:b/>
-          <w:rtl/>
-          <w:lang w:val="en-US"/>
-        </w:rPr>
-        <w:t>ה-</w:t>
+        <w:t>להריץ/לקמפל את קובץ ההרצה מבלי להוריד את ה-</w:t>
       </w:r>
       <w:r>
         <w:rPr>
@@ -1991,52 +2058,52 @@
           <w:rtl/>
           <w:lang w:val="en-US"/>
         </w:rPr>
+        <w:t>המטרה שהתוקף מחכה 20 שניות היא בשביל שהשרת וה-</w:t>
+      </w:r>
+      <w:r>
+        <w:rPr>
+          <w:b/>
+          <w:lang w:val="en-US"/>
+        </w:rPr>
+        <w:t>Monitor</w:t>
+      </w:r>
+      <w:r>
+        <w:rPr>
+          <w:rFonts w:hint="cs"/>
+          <w:b/>
+          <w:rtl/>
+          <w:lang w:val="en-US"/>
+        </w:rPr>
+        <w:t xml:space="preserve"> יעלו באופן מלא, כלומר שיסיימו את ההתקנות הנדרשות עבורן ויפעלו כרגיל.</w:t>
+      </w:r>
+    </w:p>
+    <w:p>
+      <w:pPr>
+        <w:bidi/>
+        <w:rPr>
+          <w:b/>
+          <w:rtl/>
+          <w:lang w:val="en-US"/>
+        </w:rPr>
+      </w:pPr>
+    </w:p>
+    <w:p>
+      <w:pPr>
+        <w:bidi/>
+        <w:rPr>
+          <w:b/>
+          <w:rtl/>
+          <w:lang w:val="en-US"/>
+        </w:rPr>
+      </w:pPr>
+      <w:r>
+        <w:rPr>
+          <w:rFonts w:hint="cs"/>
+          <w:b/>
+          <w:rtl/>
+          <w:lang w:val="en-US"/>
+        </w:rPr>
         <w:lastRenderedPageBreak/>
-        <w:t>המטרה שהתוקף מחכה 20 שניות היא בשביל שהשרת וה-</w:t>
-      </w:r>
-      <w:r>
-        <w:rPr>
-          <w:b/>
-          <w:lang w:val="en-US"/>
-        </w:rPr>
-        <w:t>Monitor</w:t>
-      </w:r>
-      <w:r>
-        <w:rPr>
-          <w:rFonts w:hint="cs"/>
-          <w:b/>
-          <w:rtl/>
-          <w:lang w:val="en-US"/>
-        </w:rPr>
-        <w:t xml:space="preserve"> יעלו באופן מלא, כלומר שיסיימו את ההתקנות הנדרשות עבורן ויפעלו כרגיל.</w:t>
-      </w:r>
-    </w:p>
-    <w:p>
-      <w:pPr>
-        <w:bidi/>
-        <w:rPr>
-          <w:b/>
-          <w:rtl/>
-          <w:lang w:val="en-US"/>
-        </w:rPr>
-      </w:pPr>
-    </w:p>
-    <w:p>
-      <w:pPr>
-        <w:bidi/>
-        <w:rPr>
-          <w:b/>
-          <w:rtl/>
-          <w:lang w:val="en-US"/>
-        </w:rPr>
-      </w:pPr>
-      <w:r>
-        <w:rPr>
-          <w:rFonts w:hint="cs"/>
-          <w:b/>
-          <w:rtl/>
-          <w:lang w:val="en-US"/>
-        </w:rPr>
         <w:t>קוד:</w:t>
       </w:r>
     </w:p>
@@ -2122,7 +2189,27 @@
           <w:rtl/>
           <w:lang w:val="en-US"/>
         </w:rPr>
-        <w:t xml:space="preserve"> פאקטת </w:t>
+        <w:t xml:space="preserve"> </w:t>
+      </w:r>
+      <w:proofErr w:type="spellStart"/>
+      <w:r>
+        <w:rPr>
+          <w:rFonts w:hint="cs"/>
+          <w:b/>
+          <w:rtl/>
+          <w:lang w:val="en-US"/>
+        </w:rPr>
+        <w:t>פאקטת</w:t>
+      </w:r>
+      <w:proofErr w:type="spellEnd"/>
+      <w:r>
+        <w:rPr>
+          <w:rFonts w:hint="cs"/>
+          <w:b/>
+          <w:rtl/>
+          <w:lang w:val="en-US"/>
+        </w:rPr>
+        <w:t xml:space="preserve"> </w:t>
       </w:r>
       <w:r>
         <w:rPr>
@@ -2243,6 +2330,7 @@
         <w:rPr>
           <w:rFonts w:cs="Arial"/>
           <w:b/>
+          <w:noProof/>
           <w:rtl/>
           <w:lang w:val="en-US"/>
         </w:rPr>
@@ -2262,7 +2350,7 @@
                     <pic:cNvPicPr/>
                   </pic:nvPicPr>
                   <pic:blipFill>
-                    <a:blip r:embed="rId11"/>
+                    <a:blip r:embed="rId12"/>
                     <a:stretch>
                       <a:fillRect/>
                     </a:stretch>
@@ -2299,7 +2387,27 @@
           <w:rtl/>
           <w:lang w:val="en-US"/>
         </w:rPr>
-        <w:t>נגדיר משתנים בהם נשתמש בהמשך הקוד ע"מ לתעד את הזמן שלקח לשלוח כל פאקטה בנפרד וביחד.</w:t>
+        <w:t xml:space="preserve">נגדיר משתנים בהם נשתמש בהמשך הקוד ע"מ לתעד את הזמן שלקח לשלוח כל </w:t>
+      </w:r>
+      <w:proofErr w:type="spellStart"/>
+      <w:r>
+        <w:rPr>
+          <w:rFonts w:hint="cs"/>
+          <w:b/>
+          <w:rtl/>
+          <w:lang w:val="en-US"/>
+        </w:rPr>
+        <w:t>פאקטה</w:t>
+      </w:r>
+      <w:proofErr w:type="spellEnd"/>
+      <w:r>
+        <w:rPr>
+          <w:rFonts w:hint="cs"/>
+          <w:b/>
+          <w:rtl/>
+          <w:lang w:val="en-US"/>
+        </w:rPr>
+        <w:t xml:space="preserve"> בנפרד וביחד.</w:t>
       </w:r>
     </w:p>
     <w:p>
@@ -2376,6 +2484,7 @@
         <w:rPr>
           <w:rFonts w:cs="Arial"/>
           <w:b/>
+          <w:noProof/>
           <w:rtl/>
           <w:lang w:val="en-US"/>
         </w:rPr>
@@ -2395,7 +2504,7 @@
                     <pic:cNvPicPr/>
                   </pic:nvPicPr>
                   <pic:blipFill>
-                    <a:blip r:embed="rId12"/>
+                    <a:blip r:embed="rId13"/>
                     <a:stretch>
                       <a:fillRect/>
                     </a:stretch>
@@ -2505,10 +2614,10 @@
         </w:rPr>
         <w:lastRenderedPageBreak/>
         <w:drawing>
-          <wp:inline distT="0" distB="0" distL="0" distR="0" wp14:anchorId="797AB219" wp14:editId="15B9AC8B">
-            <wp:extent cx="4798060" cy="781957"/>
+          <wp:inline distT="0" distB="0" distL="0" distR="0" wp14:anchorId="5E3390EB" wp14:editId="009F6792">
+            <wp:extent cx="5731510" cy="1169035"/>
             <wp:effectExtent l="0" t="0" r="2540" b="0"/>
-            <wp:docPr id="1884037123" name="Picture 1" descr="A screen shot of a computer&#10;&#10;Description automatically generated"/>
+            <wp:docPr id="33495033" name="Picture 1" descr="A screen shot of a computer&#10;&#10;Description automatically generated"/>
             <wp:cNvGraphicFramePr>
               <a:graphicFrameLocks xmlns:a="http://schemas.openxmlformats.org/drawingml/2006/main" noChangeAspect="1"/>
             </wp:cNvGraphicFramePr>
@@ -2516,140 +2625,7 @@
               <a:graphicData uri="http://schemas.openxmlformats.org/drawingml/2006/picture">
                 <pic:pic xmlns:pic="http://schemas.openxmlformats.org/drawingml/2006/picture">
                   <pic:nvPicPr>
-                    <pic:cNvPr id="1884037123" name="Picture 1" descr="A screen shot of a computer&#10;&#10;Description automatically generated"/>
-                    <pic:cNvPicPr/>
-                  </pic:nvPicPr>
-                  <pic:blipFill>
-                    <a:blip r:embed="rId13"/>
-                    <a:stretch>
-                      <a:fillRect/>
-                    </a:stretch>
-                  </pic:blipFill>
-                  <pic:spPr>
-                    <a:xfrm>
-                      <a:off x="0" y="0"/>
-                      <a:ext cx="4806537" cy="783338"/>
-                    </a:xfrm>
-                    <a:prstGeom prst="rect">
-                      <a:avLst/>
-                    </a:prstGeom>
-                  </pic:spPr>
-                </pic:pic>
-              </a:graphicData>
-            </a:graphic>
-          </wp:inline>
-        </w:drawing>
-      </w:r>
-    </w:p>
-    <w:p>
-      <w:pPr>
-        <w:bidi/>
-        <w:rPr>
-          <w:b/>
-          <w:rtl/>
-          <w:lang w:val="en-US"/>
-        </w:rPr>
-      </w:pPr>
-      <w:r>
-        <w:rPr>
-          <w:rFonts w:hint="cs"/>
-          <w:b/>
-          <w:rtl/>
-          <w:lang w:val="en-US"/>
-        </w:rPr>
-        <w:t>נגדיר פאקטה ונאפס אותה.</w:t>
-      </w:r>
-    </w:p>
-    <w:p>
-      <w:pPr>
-        <w:bidi/>
-        <w:rPr>
-          <w:b/>
-          <w:rtl/>
-          <w:lang w:val="en-US"/>
-        </w:rPr>
-      </w:pPr>
-      <w:r>
-        <w:rPr>
-          <w:rFonts w:hint="cs"/>
-          <w:b/>
-          <w:rtl/>
-          <w:lang w:val="en-US"/>
-        </w:rPr>
-        <w:t>נגדיר מצביעים למיקומים המתאימים ל-</w:t>
-      </w:r>
-      <w:r>
-        <w:rPr>
-          <w:b/>
-          <w:lang w:val="en-US"/>
-        </w:rPr>
-        <w:t>TCP Header</w:t>
-      </w:r>
-      <w:r>
-        <w:rPr>
-          <w:rFonts w:hint="cs"/>
-          <w:b/>
-          <w:rtl/>
-          <w:lang w:val="en-US"/>
-        </w:rPr>
-        <w:t xml:space="preserve"> ו-</w:t>
-      </w:r>
-      <w:r>
-        <w:rPr>
-          <w:b/>
-          <w:lang w:val="en-US"/>
-        </w:rPr>
-        <w:t>IP Header</w:t>
-      </w:r>
-      <w:r>
-        <w:rPr>
-          <w:rFonts w:hint="cs"/>
-          <w:b/>
-          <w:rtl/>
-          <w:lang w:val="en-US"/>
-        </w:rPr>
-        <w:t xml:space="preserve"> בפאקטה (כך ששינוי שלהם ישנה ערכים בפאקטה).</w:t>
-      </w:r>
-    </w:p>
-    <w:p>
-      <w:pPr>
-        <w:bidi/>
-        <w:rPr>
-          <w:b/>
-          <w:rtl/>
-          <w:lang w:val="en-US"/>
-        </w:rPr>
-      </w:pPr>
-    </w:p>
-    <w:p>
-      <w:pPr>
-        <w:bidi/>
-        <w:rPr>
-          <w:b/>
-          <w:rtl/>
-          <w:lang w:val="en-US"/>
-        </w:rPr>
-      </w:pPr>
-      <w:r>
-        <w:rPr>
-          <w:rFonts w:cs="Arial"/>
-          <w:b/>
-          <w:rtl/>
-          <w:lang w:val="en-US"/>
-        </w:rPr>
-        <w:drawing>
-          <wp:inline distT="0" distB="0" distL="0" distR="0" wp14:anchorId="445D6AA3" wp14:editId="66ACA7A9">
-            <wp:extent cx="4188460" cy="3140185"/>
-            <wp:effectExtent l="0" t="0" r="2540" b="3175"/>
-            <wp:docPr id="526390294" name="Picture 1" descr="A computer screen shot of a program&#10;&#10;Description automatically generated"/>
-            <wp:cNvGraphicFramePr>
-              <a:graphicFrameLocks xmlns:a="http://schemas.openxmlformats.org/drawingml/2006/main" noChangeAspect="1"/>
-            </wp:cNvGraphicFramePr>
-            <a:graphic xmlns:a="http://schemas.openxmlformats.org/drawingml/2006/main">
-              <a:graphicData uri="http://schemas.openxmlformats.org/drawingml/2006/picture">
-                <pic:pic xmlns:pic="http://schemas.openxmlformats.org/drawingml/2006/picture">
-                  <pic:nvPicPr>
-                    <pic:cNvPr id="526390294" name="Picture 1" descr="A computer screen shot of a program&#10;&#10;Description automatically generated"/>
+                    <pic:cNvPr id="33495033" name="Picture 1" descr="A screen shot of a computer&#10;&#10;Description automatically generated"/>
                     <pic:cNvPicPr/>
                   </pic:nvPicPr>
                   <pic:blipFill>
@@ -2661,7 +2637,7 @@
                   <pic:spPr>
                     <a:xfrm>
                       <a:off x="0" y="0"/>
-                      <a:ext cx="4192723" cy="3143381"/>
+                      <a:ext cx="5731510" cy="1169035"/>
                     </a:xfrm>
                     <a:prstGeom prst="rect">
                       <a:avLst/>
@@ -2690,7 +2666,351 @@
           <w:rtl/>
           <w:lang w:val="en-US"/>
         </w:rPr>
-        <w:t xml:space="preserve">נתחיל במתקפה </w:t>
+        <w:t xml:space="preserve">נגדיר </w:t>
+      </w:r>
+      <w:proofErr w:type="spellStart"/>
+      <w:r>
+        <w:rPr>
+          <w:rFonts w:hint="cs"/>
+          <w:b/>
+          <w:rtl/>
+          <w:lang w:val="en-US"/>
+        </w:rPr>
+        <w:t>פאקטה</w:t>
+      </w:r>
+      <w:proofErr w:type="spellEnd"/>
+      <w:r>
+        <w:rPr>
+          <w:rFonts w:hint="cs"/>
+          <w:b/>
+          <w:rtl/>
+          <w:lang w:val="en-US"/>
+        </w:rPr>
+        <w:t xml:space="preserve"> ונאפס אותה.</w:t>
+      </w:r>
+    </w:p>
+    <w:p>
+      <w:pPr>
+        <w:bidi/>
+        <w:rPr>
+          <w:b/>
+          <w:lang w:val="en-US"/>
+        </w:rPr>
+      </w:pPr>
+      <w:r>
+        <w:rPr>
+          <w:rFonts w:hint="cs"/>
+          <w:b/>
+          <w:rtl/>
+          <w:lang w:val="en-US"/>
+        </w:rPr>
+        <w:t>נגדיר מצביעים למיקומים המתאימים ל-</w:t>
+      </w:r>
+      <w:r>
+        <w:rPr>
+          <w:b/>
+          <w:lang w:val="en-US"/>
+        </w:rPr>
+        <w:t>TCP Header</w:t>
+      </w:r>
+      <w:r>
+        <w:rPr>
+          <w:rFonts w:hint="cs"/>
+          <w:b/>
+          <w:rtl/>
+          <w:lang w:val="en-US"/>
+        </w:rPr>
+        <w:t xml:space="preserve"> ו-</w:t>
+      </w:r>
+      <w:r>
+        <w:rPr>
+          <w:b/>
+          <w:lang w:val="en-US"/>
+        </w:rPr>
+        <w:t>IP Header</w:t>
+      </w:r>
+      <w:r>
+        <w:rPr>
+          <w:rFonts w:hint="cs"/>
+          <w:b/>
+          <w:rtl/>
+          <w:lang w:val="en-US"/>
+        </w:rPr>
+        <w:t xml:space="preserve"> </w:t>
+      </w:r>
+      <w:proofErr w:type="spellStart"/>
+      <w:r>
+        <w:rPr>
+          <w:rFonts w:hint="cs"/>
+          <w:b/>
+          <w:rtl/>
+          <w:lang w:val="en-US"/>
+        </w:rPr>
+        <w:t>בפאקטה</w:t>
+      </w:r>
+      <w:proofErr w:type="spellEnd"/>
+      <w:r>
+        <w:rPr>
+          <w:rFonts w:hint="cs"/>
+          <w:b/>
+          <w:rtl/>
+          <w:lang w:val="en-US"/>
+        </w:rPr>
+        <w:t xml:space="preserve"> (כך ששינוי שלהם ישנה ערכים </w:t>
+      </w:r>
+      <w:proofErr w:type="spellStart"/>
+      <w:r>
+        <w:rPr>
+          <w:rFonts w:hint="cs"/>
+          <w:b/>
+          <w:rtl/>
+          <w:lang w:val="en-US"/>
+        </w:rPr>
+        <w:t>בפאקטה</w:t>
+      </w:r>
+      <w:proofErr w:type="spellEnd"/>
+      <w:r>
+        <w:rPr>
+          <w:rFonts w:hint="cs"/>
+          <w:b/>
+          <w:rtl/>
+          <w:lang w:val="en-US"/>
+        </w:rPr>
+        <w:t>).</w:t>
+      </w:r>
+    </w:p>
+    <w:p>
+      <w:pPr>
+        <w:bidi/>
+        <w:rPr>
+          <w:b/>
+          <w:rtl/>
+          <w:lang w:val="en-US"/>
+        </w:rPr>
+      </w:pPr>
+      <w:r>
+        <w:rPr>
+          <w:rFonts w:hint="cs"/>
+          <w:b/>
+          <w:rtl/>
+          <w:lang w:val="en-US"/>
+        </w:rPr>
+        <w:t xml:space="preserve">נגדיר </w:t>
+      </w:r>
+      <w:r>
+        <w:rPr>
+          <w:b/>
+          <w:lang w:val="en-US"/>
+        </w:rPr>
+        <w:t>ps</w:t>
+      </w:r>
+      <w:r>
+        <w:rPr>
+          <w:b/>
+          <w:lang w:val="en-US"/>
+        </w:rPr>
+        <w:t>e</w:t>
+      </w:r>
+      <w:r>
+        <w:rPr>
+          <w:b/>
+          <w:lang w:val="en-US"/>
+        </w:rPr>
+        <w:t>udo header</w:t>
+      </w:r>
+      <w:r>
+        <w:rPr>
+          <w:rFonts w:hint="cs"/>
+          <w:b/>
+          <w:rtl/>
+          <w:lang w:val="en-US"/>
+        </w:rPr>
+        <w:t xml:space="preserve"> שישמש אותנו בהמשך</w:t>
+      </w:r>
+      <w:r>
+        <w:rPr>
+          <w:b/>
+          <w:lang w:val="en-US"/>
+        </w:rPr>
+        <w:t xml:space="preserve"> </w:t>
+      </w:r>
+      <w:r>
+        <w:rPr>
+          <w:rFonts w:hint="cs"/>
+          <w:b/>
+          <w:rtl/>
+          <w:lang w:val="en-US"/>
+        </w:rPr>
+        <w:t>לחישוב ה-</w:t>
+      </w:r>
+      <w:r>
+        <w:rPr>
+          <w:b/>
+          <w:lang w:val="en-US"/>
+        </w:rPr>
+        <w:t>checksum</w:t>
+      </w:r>
+      <w:r>
+        <w:rPr>
+          <w:rFonts w:hint="cs"/>
+          <w:b/>
+          <w:rtl/>
+          <w:lang w:val="en-US"/>
+        </w:rPr>
+        <w:t xml:space="preserve"> ב-</w:t>
+      </w:r>
+      <w:r>
+        <w:rPr>
+          <w:b/>
+          <w:lang w:val="en-US"/>
+        </w:rPr>
+        <w:t>TCP Header</w:t>
+      </w:r>
+      <w:r>
+        <w:rPr>
+          <w:rFonts w:hint="cs"/>
+          <w:b/>
+          <w:rtl/>
+          <w:lang w:val="en-US"/>
+        </w:rPr>
+        <w:t>.</w:t>
+      </w:r>
+    </w:p>
+    <w:p>
+      <w:pPr>
+        <w:bidi/>
+        <w:rPr>
+          <w:rFonts w:hint="cs"/>
+          <w:b/>
+          <w:rtl/>
+          <w:lang w:val="en-US"/>
+        </w:rPr>
+      </w:pPr>
+      <w:r>
+        <w:rPr>
+          <w:rFonts w:hint="cs"/>
+          <w:b/>
+          <w:rtl/>
+          <w:lang w:val="en-US"/>
+        </w:rPr>
+        <w:t>לאחר מכן נקרא לפונקציה ש</w:t>
+      </w:r>
+      <w:r>
+        <w:rPr>
+          <w:rFonts w:hint="cs"/>
+          <w:b/>
+          <w:rtl/>
+          <w:lang w:val="en-US"/>
+        </w:rPr>
+        <w:t>שמה ערכים ב-</w:t>
+      </w:r>
+      <w:r>
+        <w:rPr>
+          <w:b/>
+          <w:lang w:val="en-US"/>
+        </w:rPr>
+        <w:t xml:space="preserve"> Headers</w:t>
+      </w:r>
+      <w:r>
+        <w:rPr>
+          <w:rFonts w:hint="cs"/>
+          <w:b/>
+          <w:rtl/>
+          <w:lang w:val="en-US"/>
+        </w:rPr>
+        <w:t>(נעבור עליה לאחר מכן).</w:t>
+      </w:r>
+    </w:p>
+    <w:p>
+      <w:pPr>
+        <w:bidi/>
+        <w:rPr>
+          <w:rFonts w:hint="cs"/>
+          <w:b/>
+          <w:rtl/>
+          <w:lang w:val="en-US"/>
+        </w:rPr>
+      </w:pPr>
+    </w:p>
+    <w:p>
+      <w:pPr>
+        <w:bidi/>
+        <w:rPr>
+          <w:b/>
+          <w:rtl/>
+          <w:lang w:val="en-US"/>
+        </w:rPr>
+      </w:pPr>
+      <w:r>
+        <w:rPr>
+          <w:rFonts w:cs="Arial"/>
+          <w:b/>
+          <w:rtl/>
+          <w:lang w:val="en-US"/>
+        </w:rPr>
+        <w:drawing>
+          <wp:inline distT="0" distB="0" distL="0" distR="0" wp14:anchorId="1A414588" wp14:editId="368D509D">
+            <wp:extent cx="5731510" cy="3640455"/>
+            <wp:effectExtent l="0" t="0" r="2540" b="0"/>
+            <wp:docPr id="829066566" name="Picture 1" descr="A computer screen shot of a program&#10;&#10;Description automatically generated"/>
+            <wp:cNvGraphicFramePr>
+              <a:graphicFrameLocks xmlns:a="http://schemas.openxmlformats.org/drawingml/2006/main" noChangeAspect="1"/>
+            </wp:cNvGraphicFramePr>
+            <a:graphic xmlns:a="http://schemas.openxmlformats.org/drawingml/2006/main">
+              <a:graphicData uri="http://schemas.openxmlformats.org/drawingml/2006/picture">
+                <pic:pic xmlns:pic="http://schemas.openxmlformats.org/drawingml/2006/picture">
+                  <pic:nvPicPr>
+                    <pic:cNvPr id="829066566" name="Picture 1" descr="A computer screen shot of a program&#10;&#10;Description automatically generated"/>
+                    <pic:cNvPicPr/>
+                  </pic:nvPicPr>
+                  <pic:blipFill>
+                    <a:blip r:embed="rId15"/>
+                    <a:stretch>
+                      <a:fillRect/>
+                    </a:stretch>
+                  </pic:blipFill>
+                  <pic:spPr>
+                    <a:xfrm>
+                      <a:off x="0" y="0"/>
+                      <a:ext cx="5731510" cy="3640455"/>
+                    </a:xfrm>
+                    <a:prstGeom prst="rect">
+                      <a:avLst/>
+                    </a:prstGeom>
+                  </pic:spPr>
+                </pic:pic>
+              </a:graphicData>
+            </a:graphic>
+          </wp:inline>
+        </w:drawing>
+      </w:r>
+    </w:p>
+    <w:p>
+      <w:pPr>
+        <w:bidi/>
+        <w:rPr>
+          <w:b/>
+          <w:rtl/>
+          <w:lang w:val="en-US"/>
+        </w:rPr>
+      </w:pPr>
+      <w:r>
+        <w:rPr>
+          <w:rFonts w:hint="cs"/>
+          <w:b/>
+          <w:rtl/>
+          <w:lang w:val="en-US"/>
+        </w:rPr>
+        <w:t>כעת נעבור לה</w:t>
+      </w:r>
+      <w:r>
+        <w:rPr>
+          <w:rFonts w:hint="cs"/>
+          <w:b/>
+          <w:rtl/>
+          <w:lang w:val="en-US"/>
+        </w:rPr>
+        <w:t xml:space="preserve">תקפה </w:t>
       </w:r>
       <w:r>
         <w:rPr>
@@ -2707,43 +3027,356 @@
           <w:rtl/>
           <w:lang w:val="en-US"/>
         </w:rPr>
-        <w:t xml:space="preserve"> ראשית, נבצע השמה של ערכים לתוך ה-</w:t>
-      </w:r>
-      <w:r>
-        <w:rPr>
-          <w:b/>
-          <w:lang w:val="en-US"/>
-        </w:rPr>
-        <w:t>IP Header &amp; TCP Header</w:t>
-      </w:r>
-      <w:r>
-        <w:rPr>
-          <w:rFonts w:hint="cs"/>
-          <w:b/>
-          <w:rtl/>
-          <w:lang w:val="en-US"/>
-        </w:rPr>
-        <w:t xml:space="preserve"> באמצעות פונקציה ייעודית (אסביר עליה בהמשך).</w:t>
-      </w:r>
-    </w:p>
-    <w:p>
-      <w:pPr>
-        <w:bidi/>
-        <w:rPr>
-          <w:b/>
-          <w:rtl/>
-          <w:lang w:val="en-US"/>
-        </w:rPr>
-      </w:pPr>
-      <w:r>
-        <w:rPr>
-          <w:rFonts w:hint="cs"/>
-          <w:b/>
-          <w:rtl/>
-          <w:lang w:val="en-US"/>
-        </w:rPr>
-        <w:t>לאחר מכן נגדיר לאן הפאקטה תישלח (</w:t>
-      </w:r>
+        <w:t xml:space="preserve"> </w:t>
+      </w:r>
+      <w:r>
+        <w:rPr>
+          <w:rFonts w:hint="cs"/>
+          <w:b/>
+          <w:rtl/>
+          <w:lang w:val="en-US"/>
+        </w:rPr>
+        <w:t>ישנם ערכים ב-</w:t>
+      </w:r>
+      <w:r>
+        <w:rPr>
+          <w:b/>
+          <w:lang w:val="en-US"/>
+        </w:rPr>
+        <w:t>Headers</w:t>
+      </w:r>
+      <w:r>
+        <w:rPr>
+          <w:rFonts w:hint="cs"/>
+          <w:b/>
+          <w:rtl/>
+          <w:lang w:val="en-US"/>
+        </w:rPr>
+        <w:t xml:space="preserve"> שמשתנים בכל </w:t>
+      </w:r>
+      <w:proofErr w:type="spellStart"/>
+      <w:r>
+        <w:rPr>
+          <w:rFonts w:hint="cs"/>
+          <w:b/>
+          <w:rtl/>
+          <w:lang w:val="en-US"/>
+        </w:rPr>
+        <w:t>פאקטה</w:t>
+      </w:r>
+      <w:proofErr w:type="spellEnd"/>
+      <w:r>
+        <w:rPr>
+          <w:rFonts w:hint="cs"/>
+          <w:b/>
+          <w:rtl/>
+          <w:lang w:val="en-US"/>
+        </w:rPr>
+        <w:t>, שהם ה-</w:t>
+      </w:r>
+      <w:r>
+        <w:rPr>
+          <w:b/>
+          <w:lang w:val="en-US"/>
+        </w:rPr>
+        <w:t>Source Address, Source Port, Checksum</w:t>
+      </w:r>
+      <w:r>
+        <w:rPr>
+          <w:rFonts w:hint="cs"/>
+          <w:b/>
+          <w:rtl/>
+          <w:lang w:val="en-US"/>
+        </w:rPr>
+        <w:t>.</w:t>
+      </w:r>
+    </w:p>
+    <w:p>
+      <w:pPr>
+        <w:bidi/>
+        <w:rPr>
+          <w:b/>
+          <w:rtl/>
+          <w:lang w:val="en-US"/>
+        </w:rPr>
+      </w:pPr>
+      <w:r>
+        <w:rPr>
+          <w:rFonts w:hint="cs"/>
+          <w:b/>
+          <w:rtl/>
+          <w:lang w:val="en-US"/>
+        </w:rPr>
+        <w:t xml:space="preserve">נשים לב שהקבוע </w:t>
+      </w:r>
+      <w:r>
+        <w:rPr>
+          <w:b/>
+          <w:lang w:val="en-US"/>
+        </w:rPr>
+        <w:t>MASK</w:t>
+      </w:r>
+      <w:r>
+        <w:rPr>
+          <w:rFonts w:hint="cs"/>
+          <w:b/>
+          <w:rtl/>
+          <w:lang w:val="en-US"/>
+        </w:rPr>
+        <w:t xml:space="preserve"> מוגדר להיות 256. כך שכל הערכים יהיו בין 0 ל-255, כלומר שהכתובת אכן חוקית.</w:t>
+      </w:r>
+    </w:p>
+    <w:p>
+      <w:pPr>
+        <w:bidi/>
+        <w:rPr>
+          <w:b/>
+          <w:rtl/>
+          <w:lang w:val="en-US"/>
+        </w:rPr>
+      </w:pPr>
+      <w:r>
+        <w:rPr>
+          <w:rFonts w:hint="cs"/>
+          <w:b/>
+          <w:rtl/>
+          <w:lang w:val="en-US"/>
+        </w:rPr>
+        <w:t xml:space="preserve">כדי לחשב את הפורט, ניקח מספר רנדומלי ונחשב את תוצאת </w:t>
+      </w:r>
+      <w:proofErr w:type="spellStart"/>
+      <w:r>
+        <w:rPr>
+          <w:rFonts w:hint="cs"/>
+          <w:b/>
+          <w:rtl/>
+          <w:lang w:val="en-US"/>
+        </w:rPr>
+        <w:t>המודולו</w:t>
+      </w:r>
+      <w:proofErr w:type="spellEnd"/>
+      <w:r>
+        <w:rPr>
+          <w:rFonts w:hint="cs"/>
+          <w:b/>
+          <w:rtl/>
+          <w:lang w:val="en-US"/>
+        </w:rPr>
+        <w:t xml:space="preserve"> שלו עם המספר המקסימלי לפורט, פחות 1024</w:t>
+      </w:r>
+      <w:r>
+        <w:rPr>
+          <w:b/>
+          <w:lang w:val="en-US"/>
+        </w:rPr>
+        <w:t xml:space="preserve"> </w:t>
+      </w:r>
+      <w:r>
+        <w:rPr>
+          <w:rFonts w:hint="cs"/>
+          <w:b/>
+          <w:rtl/>
+          <w:lang w:val="en-US"/>
+        </w:rPr>
+        <w:t>(כמות הפורטים ששמורים לשימוש ע"י המערכת). לבסוף נוסיף 1024 כדי לדאוג שהפורט שבחרנו אינו בטווח של הפורטים ששמורים לשימוש המערכת.</w:t>
+      </w:r>
+    </w:p>
+    <w:p>
+      <w:pPr>
+        <w:bidi/>
+        <w:rPr>
+          <w:b/>
+          <w:rtl/>
+          <w:lang w:val="en-US"/>
+        </w:rPr>
+      </w:pPr>
+      <w:r>
+        <w:rPr>
+          <w:rFonts w:hint="cs"/>
+          <w:b/>
+          <w:rtl/>
+          <w:lang w:val="en-US"/>
+        </w:rPr>
+        <w:t>נגדיר את הערכים החדשים הנדרשים ונבצע השמה במקומות המתאימים ב-</w:t>
+      </w:r>
+      <w:r>
+        <w:rPr>
+          <w:b/>
+          <w:lang w:val="en-US"/>
+        </w:rPr>
+        <w:t>Headers</w:t>
+      </w:r>
+      <w:r>
+        <w:rPr>
+          <w:rFonts w:hint="cs"/>
+          <w:b/>
+          <w:rtl/>
+          <w:lang w:val="en-US"/>
+        </w:rPr>
+        <w:t>.</w:t>
+      </w:r>
+    </w:p>
+    <w:p>
+      <w:pPr>
+        <w:bidi/>
+        <w:rPr>
+          <w:b/>
+          <w:rtl/>
+          <w:lang w:val="en-US"/>
+        </w:rPr>
+      </w:pPr>
+      <w:r>
+        <w:rPr>
+          <w:rFonts w:cs="Arial"/>
+          <w:b/>
+          <w:rtl/>
+          <w:lang w:val="en-US"/>
+        </w:rPr>
+        <w:lastRenderedPageBreak/>
+        <w:drawing>
+          <wp:inline distT="0" distB="0" distL="0" distR="0" wp14:anchorId="51E9C150" wp14:editId="014A5BE1">
+            <wp:extent cx="4227449" cy="2771775"/>
+            <wp:effectExtent l="0" t="0" r="1905" b="0"/>
+            <wp:docPr id="1421910650" name="Picture 1"/>
+            <wp:cNvGraphicFramePr>
+              <a:graphicFrameLocks xmlns:a="http://schemas.openxmlformats.org/drawingml/2006/main" noChangeAspect="1"/>
+            </wp:cNvGraphicFramePr>
+            <a:graphic xmlns:a="http://schemas.openxmlformats.org/drawingml/2006/main">
+              <a:graphicData uri="http://schemas.openxmlformats.org/drawingml/2006/picture">
+                <pic:pic xmlns:pic="http://schemas.openxmlformats.org/drawingml/2006/picture">
+                  <pic:nvPicPr>
+                    <pic:cNvPr id="1421910650" name=""/>
+                    <pic:cNvPicPr/>
+                  </pic:nvPicPr>
+                  <pic:blipFill>
+                    <a:blip r:embed="rId16"/>
+                    <a:stretch>
+                      <a:fillRect/>
+                    </a:stretch>
+                  </pic:blipFill>
+                  <pic:spPr>
+                    <a:xfrm>
+                      <a:off x="0" y="0"/>
+                      <a:ext cx="4236255" cy="2777548"/>
+                    </a:xfrm>
+                    <a:prstGeom prst="rect">
+                      <a:avLst/>
+                    </a:prstGeom>
+                  </pic:spPr>
+                </pic:pic>
+              </a:graphicData>
+            </a:graphic>
+          </wp:inline>
+        </w:drawing>
+      </w:r>
+    </w:p>
+    <w:p>
+      <w:pPr>
+        <w:bidi/>
+        <w:rPr>
+          <w:rFonts w:hint="cs"/>
+          <w:b/>
+          <w:rtl/>
+          <w:lang w:val="en-US"/>
+        </w:rPr>
+      </w:pPr>
+      <w:r>
+        <w:rPr>
+          <w:rFonts w:hint="cs"/>
+          <w:b/>
+          <w:rtl/>
+          <w:lang w:val="en-US"/>
+        </w:rPr>
+        <w:t xml:space="preserve"> נגדיר </w:t>
+      </w:r>
+      <w:r>
+        <w:rPr>
+          <w:b/>
+          <w:lang w:val="en-US"/>
+        </w:rPr>
+        <w:t>pseudo packet</w:t>
+      </w:r>
+      <w:r>
+        <w:rPr>
+          <w:rFonts w:hint="cs"/>
+          <w:b/>
+          <w:rtl/>
+          <w:lang w:val="en-US"/>
+        </w:rPr>
+        <w:t xml:space="preserve"> שנועדה לצורך חישוב ה-</w:t>
+      </w:r>
+      <w:r>
+        <w:rPr>
+          <w:b/>
+          <w:lang w:val="en-US"/>
+        </w:rPr>
+        <w:t>Checksum</w:t>
+      </w:r>
+      <w:r>
+        <w:rPr>
+          <w:rFonts w:hint="cs"/>
+          <w:b/>
+          <w:rtl/>
+          <w:lang w:val="en-US"/>
+        </w:rPr>
+        <w:t xml:space="preserve"> של ה-</w:t>
+      </w:r>
+      <w:r>
+        <w:rPr>
+          <w:b/>
+          <w:lang w:val="en-US"/>
+        </w:rPr>
+        <w:t>TCP Header</w:t>
+      </w:r>
+      <w:r>
+        <w:rPr>
+          <w:rFonts w:hint="cs"/>
+          <w:b/>
+          <w:rtl/>
+          <w:lang w:val="en-US"/>
+        </w:rPr>
+        <w:t>.</w:t>
+      </w:r>
+    </w:p>
+    <w:p>
+      <w:pPr>
+        <w:bidi/>
+        <w:rPr>
+          <w:b/>
+          <w:rtl/>
+          <w:lang w:val="en-US"/>
+        </w:rPr>
+      </w:pPr>
+      <w:r>
+        <w:rPr>
+          <w:rFonts w:hint="cs"/>
+          <w:b/>
+          <w:rtl/>
+          <w:lang w:val="en-US"/>
+        </w:rPr>
+        <w:t xml:space="preserve">לאחר מכן נגדיר לאן </w:t>
+      </w:r>
+      <w:proofErr w:type="spellStart"/>
+      <w:r>
+        <w:rPr>
+          <w:rFonts w:hint="cs"/>
+          <w:b/>
+          <w:rtl/>
+          <w:lang w:val="en-US"/>
+        </w:rPr>
+        <w:t>הפאקטה</w:t>
+      </w:r>
+      <w:proofErr w:type="spellEnd"/>
+      <w:r>
+        <w:rPr>
+          <w:rFonts w:hint="cs"/>
+          <w:b/>
+          <w:rtl/>
+          <w:lang w:val="en-US"/>
+        </w:rPr>
+        <w:t xml:space="preserve"> תישלח (</w:t>
+      </w:r>
+      <w:proofErr w:type="spellStart"/>
       <w:r>
         <w:rPr>
           <w:b/>
@@ -2751,6 +3384,7 @@
         </w:rPr>
         <w:t>sendto</w:t>
       </w:r>
+      <w:proofErr w:type="spellEnd"/>
       <w:r>
         <w:rPr>
           <w:rFonts w:hint="cs"/>
@@ -2765,16 +3399,45 @@
           <w:b/>
           <w:lang w:val="en-US"/>
         </w:rPr>
-        <w:t>struct sockaddr</w:t>
-      </w:r>
-      <w:r>
-        <w:rPr>
-          <w:rFonts w:hint="cs"/>
-          <w:b/>
-          <w:rtl/>
-          <w:lang w:val="en-US"/>
-        </w:rPr>
-        <w:t>. לכן ההשמות שביצענו ל-</w:t>
+        <w:t xml:space="preserve">struct </w:t>
+      </w:r>
+      <w:proofErr w:type="spellStart"/>
+      <w:r>
+        <w:rPr>
+          <w:b/>
+          <w:lang w:val="en-US"/>
+        </w:rPr>
+        <w:t>sockaddr</w:t>
+      </w:r>
+      <w:proofErr w:type="spellEnd"/>
+      <w:r>
+        <w:rPr>
+          <w:rFonts w:hint="cs"/>
+          <w:b/>
+          <w:rtl/>
+          <w:lang w:val="en-US"/>
+        </w:rPr>
+        <w:t xml:space="preserve">. לכן </w:t>
+      </w:r>
+      <w:proofErr w:type="spellStart"/>
+      <w:r>
+        <w:rPr>
+          <w:rFonts w:hint="cs"/>
+          <w:b/>
+          <w:rtl/>
+          <w:lang w:val="en-US"/>
+        </w:rPr>
+        <w:t>ההשמות</w:t>
+      </w:r>
+      <w:proofErr w:type="spellEnd"/>
+      <w:r>
+        <w:rPr>
+          <w:rFonts w:hint="cs"/>
+          <w:b/>
+          <w:rtl/>
+          <w:lang w:val="en-US"/>
+        </w:rPr>
+        <w:t xml:space="preserve"> שביצענו ל-</w:t>
       </w:r>
       <w:r>
         <w:rPr>
@@ -2809,14 +3472,33 @@
           <w:rtl/>
           <w:lang w:val="en-US"/>
         </w:rPr>
-        <w:t>נשלח את הפאקטה ונחשב את הזמנים המתאימים.</w:t>
-      </w:r>
-    </w:p>
-    <w:p>
-      <w:pPr>
-        <w:bidi/>
-        <w:rPr>
-          <w:rFonts w:hint="cs"/>
+        <w:t xml:space="preserve">נשלח את </w:t>
+      </w:r>
+      <w:proofErr w:type="spellStart"/>
+      <w:r>
+        <w:rPr>
+          <w:rFonts w:hint="cs"/>
+          <w:b/>
+          <w:rtl/>
+          <w:lang w:val="en-US"/>
+        </w:rPr>
+        <w:t>הפאקטה</w:t>
+      </w:r>
+      <w:proofErr w:type="spellEnd"/>
+      <w:r>
+        <w:rPr>
+          <w:rFonts w:hint="cs"/>
+          <w:b/>
+          <w:rtl/>
+          <w:lang w:val="en-US"/>
+        </w:rPr>
+        <w:t xml:space="preserve"> ונחשב את הזמנים המתאימים.</w:t>
+      </w:r>
+    </w:p>
+    <w:p>
+      <w:pPr>
+        <w:bidi/>
+        <w:rPr>
           <w:b/>
           <w:rtl/>
           <w:lang w:val="en-US"/>
@@ -2887,10 +3569,10 @@
         <w:rPr>
           <w:rFonts w:cs="Arial"/>
           <w:b/>
-          <w:rtl/>
-          <w:lang w:val="en-US"/>
-        </w:rPr>
-        <w:lastRenderedPageBreak/>
+          <w:noProof/>
+          <w:rtl/>
+          <w:lang w:val="en-US"/>
+        </w:rPr>
         <w:drawing>
           <wp:inline distT="0" distB="0" distL="0" distR="0" wp14:anchorId="6BFD4F5C" wp14:editId="1DA4610C">
             <wp:extent cx="4258037" cy="2247900"/>
@@ -2907,7 +3589,7 @@
                     <pic:cNvPicPr/>
                   </pic:nvPicPr>
                   <pic:blipFill>
-                    <a:blip r:embed="rId15"/>
+                    <a:blip r:embed="rId17"/>
                     <a:stretch>
                       <a:fillRect/>
                     </a:stretch>
@@ -2972,16 +3654,6 @@
           <w:lang w:val="en-US"/>
         </w:rPr>
       </w:pPr>
-    </w:p>
-    <w:p>
-      <w:pPr>
-        <w:bidi/>
-        <w:rPr>
-          <w:b/>
-          <w:rtl/>
-          <w:lang w:val="en-US"/>
-        </w:rPr>
-      </w:pPr>
       <w:r>
         <w:rPr>
           <w:rFonts w:hint="cs"/>
@@ -2991,6 +3663,7 @@
         </w:rPr>
         <w:t xml:space="preserve">תיעוד </w:t>
       </w:r>
+      <w:proofErr w:type="spellStart"/>
       <w:r>
         <w:rPr>
           <w:b/>
@@ -2998,6 +3671,7 @@
         </w:rPr>
         <w:t>handle_packet</w:t>
       </w:r>
+      <w:proofErr w:type="spellEnd"/>
       <w:r>
         <w:rPr>
           <w:rFonts w:hint="cs"/>
@@ -3025,10 +3699,10 @@
           <w:lang w:val="en-US"/>
         </w:rPr>
         <w:drawing>
-          <wp:inline distT="0" distB="0" distL="0" distR="0" wp14:anchorId="0AC75CE5" wp14:editId="7C882644">
-            <wp:extent cx="4555173" cy="3042670"/>
-            <wp:effectExtent l="0" t="0" r="0" b="5715"/>
-            <wp:docPr id="1601926001" name="Picture 1" descr="A computer screen shot of a program&#10;&#10;Description automatically generated"/>
+          <wp:inline distT="0" distB="0" distL="0" distR="0" wp14:anchorId="73C47081" wp14:editId="37B622BB">
+            <wp:extent cx="1762739" cy="1443038"/>
+            <wp:effectExtent l="0" t="0" r="9525" b="5080"/>
+            <wp:docPr id="1279723905" name="Picture 1" descr="A computer screen shot of a program&#10;&#10;Description automatically generated"/>
             <wp:cNvGraphicFramePr>
               <a:graphicFrameLocks xmlns:a="http://schemas.openxmlformats.org/drawingml/2006/main" noChangeAspect="1"/>
             </wp:cNvGraphicFramePr>
@@ -3036,11 +3710,11 @@
               <a:graphicData uri="http://schemas.openxmlformats.org/drawingml/2006/picture">
                 <pic:pic xmlns:pic="http://schemas.openxmlformats.org/drawingml/2006/picture">
                   <pic:nvPicPr>
-                    <pic:cNvPr id="1601926001" name="Picture 1" descr="A computer screen shot of a program&#10;&#10;Description automatically generated"/>
+                    <pic:cNvPr id="1279723905" name="Picture 1" descr="A computer screen shot of a program&#10;&#10;Description automatically generated"/>
                     <pic:cNvPicPr/>
                   </pic:nvPicPr>
                   <pic:blipFill>
-                    <a:blip r:embed="rId16"/>
+                    <a:blip r:embed="rId18"/>
                     <a:stretch>
                       <a:fillRect/>
                     </a:stretch>
@@ -3048,7 +3722,7 @@
                   <pic:spPr>
                     <a:xfrm>
                       <a:off x="0" y="0"/>
-                      <a:ext cx="4570613" cy="3052983"/>
+                      <a:ext cx="1787799" cy="1463553"/>
                     </a:xfrm>
                     <a:prstGeom prst="rect">
                       <a:avLst/>
@@ -3065,19 +3739,547 @@
       <w:pPr>
         <w:bidi/>
         <w:rPr>
-          <w:rFonts w:hint="cs"/>
-          <w:b/>
-          <w:lang w:val="en-US"/>
-        </w:rPr>
-      </w:pPr>
-      <w:r>
-        <w:rPr>
-          <w:rFonts w:hint="cs"/>
-          <w:b/>
-          <w:rtl/>
-          <w:lang w:val="en-US"/>
-        </w:rPr>
-        <w:t>מטרת פונקציה זו היא לבצע את ההשמות הנדרשות ב</w:t>
+          <w:b/>
+          <w:rtl/>
+          <w:lang w:val="en-US"/>
+        </w:rPr>
+      </w:pPr>
+      <w:r>
+        <w:rPr>
+          <w:rFonts w:hint="cs"/>
+          <w:b/>
+          <w:rtl/>
+          <w:lang w:val="en-US"/>
+        </w:rPr>
+        <w:lastRenderedPageBreak/>
+        <w:t>מטרת פונקציה זו הי</w:t>
+      </w:r>
+      <w:r>
+        <w:rPr>
+          <w:rFonts w:hint="cs"/>
+          <w:b/>
+          <w:rtl/>
+          <w:lang w:val="en-US"/>
+        </w:rPr>
+        <w:t xml:space="preserve">א לבצע את </w:t>
+      </w:r>
+      <w:proofErr w:type="spellStart"/>
+      <w:r>
+        <w:rPr>
+          <w:rFonts w:hint="cs"/>
+          <w:b/>
+          <w:rtl/>
+          <w:lang w:val="en-US"/>
+        </w:rPr>
+        <w:t>ההשמות</w:t>
+      </w:r>
+      <w:proofErr w:type="spellEnd"/>
+      <w:r>
+        <w:rPr>
+          <w:rFonts w:hint="cs"/>
+          <w:b/>
+          <w:rtl/>
+          <w:lang w:val="en-US"/>
+        </w:rPr>
+        <w:t xml:space="preserve"> הנדרשות ב</w:t>
+      </w:r>
+      <w:r>
+        <w:rPr>
+          <w:rFonts w:hint="cs"/>
+          <w:b/>
+          <w:rtl/>
+          <w:lang w:val="en-US"/>
+        </w:rPr>
+        <w:t>-</w:t>
+      </w:r>
+      <w:r>
+        <w:rPr>
+          <w:b/>
+          <w:lang w:val="en-US"/>
+        </w:rPr>
+        <w:t>Headers</w:t>
+      </w:r>
+      <w:r>
+        <w:rPr>
+          <w:rFonts w:hint="cs"/>
+          <w:b/>
+          <w:rtl/>
+          <w:lang w:val="en-US"/>
+        </w:rPr>
+        <w:t>.</w:t>
+      </w:r>
+    </w:p>
+    <w:p>
+      <w:pPr>
+        <w:bidi/>
+        <w:rPr>
+          <w:rFonts w:hint="cs"/>
+          <w:b/>
+          <w:rtl/>
+          <w:lang w:val="en-US"/>
+        </w:rPr>
+      </w:pPr>
+      <w:r>
+        <w:rPr>
+          <w:rFonts w:hint="cs"/>
+          <w:b/>
+          <w:rtl/>
+          <w:lang w:val="en-US"/>
+        </w:rPr>
+        <w:t>נשים לב שה-</w:t>
+      </w:r>
+      <w:r>
+        <w:rPr>
+          <w:b/>
+          <w:lang w:val="en-US"/>
+        </w:rPr>
+        <w:t>Headers</w:t>
+      </w:r>
+      <w:r>
+        <w:rPr>
+          <w:rFonts w:hint="cs"/>
+          <w:b/>
+          <w:rtl/>
+          <w:lang w:val="en-US"/>
+        </w:rPr>
+        <w:t xml:space="preserve"> מצביעים לכתובות בתוך </w:t>
+      </w:r>
+      <w:proofErr w:type="spellStart"/>
+      <w:r>
+        <w:rPr>
+          <w:rFonts w:hint="cs"/>
+          <w:b/>
+          <w:rtl/>
+          <w:lang w:val="en-US"/>
+        </w:rPr>
+        <w:t>הפאקטה</w:t>
+      </w:r>
+      <w:proofErr w:type="spellEnd"/>
+      <w:r>
+        <w:rPr>
+          <w:rFonts w:hint="cs"/>
+          <w:b/>
+          <w:rtl/>
+          <w:lang w:val="en-US"/>
+        </w:rPr>
+        <w:t xml:space="preserve">. לכן העברה שלהם לפונקציה בתור מצביעים </w:t>
+      </w:r>
+      <w:r>
+        <w:rPr>
+          <w:b/>
+          <w:rtl/>
+          <w:lang w:val="en-US"/>
+        </w:rPr>
+        <w:t>–</w:t>
+      </w:r>
+      <w:r>
+        <w:rPr>
+          <w:rFonts w:hint="cs"/>
+          <w:b/>
+          <w:rtl/>
+          <w:lang w:val="en-US"/>
+        </w:rPr>
+        <w:t xml:space="preserve"> משנה את ערכי </w:t>
+      </w:r>
+      <w:proofErr w:type="spellStart"/>
+      <w:r>
+        <w:rPr>
+          <w:rFonts w:hint="cs"/>
+          <w:b/>
+          <w:rtl/>
+          <w:lang w:val="en-US"/>
+        </w:rPr>
+        <w:t>הפאקטה</w:t>
+      </w:r>
+      <w:proofErr w:type="spellEnd"/>
+      <w:r>
+        <w:rPr>
+          <w:rFonts w:hint="cs"/>
+          <w:b/>
+          <w:rtl/>
+          <w:lang w:val="en-US"/>
+        </w:rPr>
+        <w:t xml:space="preserve"> במקומות המתאימים ב-</w:t>
+      </w:r>
+      <w:r>
+        <w:rPr>
+          <w:b/>
+          <w:lang w:val="en-US"/>
+        </w:rPr>
+        <w:t>Header</w:t>
+      </w:r>
+      <w:r>
+        <w:rPr>
+          <w:rFonts w:hint="cs"/>
+          <w:b/>
+          <w:rtl/>
+          <w:lang w:val="en-US"/>
+        </w:rPr>
+        <w:t xml:space="preserve"> המתאים.</w:t>
+      </w:r>
+    </w:p>
+    <w:p>
+      <w:pPr>
+        <w:bidi/>
+        <w:rPr>
+          <w:b/>
+          <w:rtl/>
+          <w:lang w:val="en-US"/>
+        </w:rPr>
+      </w:pPr>
+    </w:p>
+    <w:p>
+      <w:pPr>
+        <w:bidi/>
+        <w:rPr>
+          <w:b/>
+          <w:lang w:val="en-US"/>
+        </w:rPr>
+      </w:pPr>
+      <w:r>
+        <w:rPr>
+          <w:rFonts w:hint="cs"/>
+          <w:b/>
+          <w:rtl/>
+          <w:lang w:val="en-US"/>
+        </w:rPr>
+        <w:t>בזמן ההתקפה, ניתן להיכנס ל-</w:t>
+      </w:r>
+      <w:r>
+        <w:rPr>
+          <w:b/>
+          <w:lang w:val="en-US"/>
+        </w:rPr>
+        <w:t>Wireshark</w:t>
+      </w:r>
+      <w:r>
+        <w:rPr>
+          <w:rFonts w:hint="cs"/>
+          <w:b/>
+          <w:rtl/>
+          <w:lang w:val="en-US"/>
+        </w:rPr>
+        <w:t xml:space="preserve"> ולראות שאכן התוקף שולח הודעות </w:t>
+      </w:r>
+      <w:r>
+        <w:rPr>
+          <w:b/>
+          <w:lang w:val="en-US"/>
+        </w:rPr>
+        <w:t>SYN</w:t>
+      </w:r>
+      <w:r>
+        <w:rPr>
+          <w:rFonts w:hint="cs"/>
+          <w:b/>
+          <w:rtl/>
+          <w:lang w:val="en-US"/>
+        </w:rPr>
+        <w:t xml:space="preserve"> מכתובות </w:t>
+      </w:r>
+      <w:r>
+        <w:rPr>
+          <w:b/>
+          <w:lang w:val="en-US"/>
+        </w:rPr>
+        <w:t>IP</w:t>
+      </w:r>
+      <w:r>
+        <w:rPr>
+          <w:rFonts w:hint="cs"/>
+          <w:b/>
+          <w:rtl/>
+          <w:lang w:val="en-US"/>
+        </w:rPr>
+        <w:t xml:space="preserve"> רנדומליות מפורטים רנדומליים</w:t>
+      </w:r>
+      <w:r>
+        <w:rPr>
+          <w:rFonts w:hint="cs"/>
+          <w:b/>
+          <w:rtl/>
+          <w:lang w:val="en-US"/>
+        </w:rPr>
+        <w:t>:</w:t>
+      </w:r>
+    </w:p>
+    <w:p>
+      <w:pPr>
+        <w:bidi/>
+        <w:rPr>
+          <w:b/>
+          <w:rtl/>
+          <w:lang w:val="en-US"/>
+        </w:rPr>
+      </w:pPr>
+      <w:r>
+        <w:rPr>
+          <w:rFonts w:cs="Arial"/>
+          <w:b/>
+          <w:rtl/>
+          <w:lang w:val="en-US"/>
+        </w:rPr>
+        <w:drawing>
+          <wp:inline distT="0" distB="0" distL="0" distR="0" wp14:anchorId="4A26788E" wp14:editId="4B38B09C">
+            <wp:extent cx="5731510" cy="3277235"/>
+            <wp:effectExtent l="0" t="0" r="2540" b="0"/>
+            <wp:docPr id="388858351" name="Picture 1" descr="A screenshot of a computer&#10;&#10;Description automatically generated"/>
+            <wp:cNvGraphicFramePr>
+              <a:graphicFrameLocks xmlns:a="http://schemas.openxmlformats.org/drawingml/2006/main" noChangeAspect="1"/>
+            </wp:cNvGraphicFramePr>
+            <a:graphic xmlns:a="http://schemas.openxmlformats.org/drawingml/2006/main">
+              <a:graphicData uri="http://schemas.openxmlformats.org/drawingml/2006/picture">
+                <pic:pic xmlns:pic="http://schemas.openxmlformats.org/drawingml/2006/picture">
+                  <pic:nvPicPr>
+                    <pic:cNvPr id="388858351" name="Picture 1" descr="A screenshot of a computer&#10;&#10;Description automatically generated"/>
+                    <pic:cNvPicPr/>
+                  </pic:nvPicPr>
+                  <pic:blipFill>
+                    <a:blip r:embed="rId19"/>
+                    <a:stretch>
+                      <a:fillRect/>
+                    </a:stretch>
+                  </pic:blipFill>
+                  <pic:spPr>
+                    <a:xfrm>
+                      <a:off x="0" y="0"/>
+                      <a:ext cx="5731510" cy="3277235"/>
+                    </a:xfrm>
+                    <a:prstGeom prst="rect">
+                      <a:avLst/>
+                    </a:prstGeom>
+                  </pic:spPr>
+                </pic:pic>
+              </a:graphicData>
+            </a:graphic>
+          </wp:inline>
+        </w:drawing>
+      </w:r>
+    </w:p>
+    <w:p>
+      <w:pPr>
+        <w:bidi/>
+        <w:rPr>
+          <w:b/>
+          <w:rtl/>
+          <w:lang w:val="en-US"/>
+        </w:rPr>
+      </w:pPr>
+    </w:p>
+    <w:p>
+      <w:pPr>
+        <w:bidi/>
+        <w:rPr>
+          <w:b/>
+          <w:rtl/>
+          <w:lang w:val="en-US"/>
+        </w:rPr>
+      </w:pPr>
+      <w:r>
+        <w:rPr>
+          <w:rFonts w:hint="cs"/>
+          <w:b/>
+          <w:rtl/>
+          <w:lang w:val="en-US"/>
+        </w:rPr>
+        <w:t xml:space="preserve">כמו כן, בזמן ההתקפה כתבנו לקובץ כל שליחה של </w:t>
+      </w:r>
+      <w:proofErr w:type="spellStart"/>
+      <w:r>
+        <w:rPr>
+          <w:rFonts w:hint="cs"/>
+          <w:b/>
+          <w:rtl/>
+          <w:lang w:val="en-US"/>
+        </w:rPr>
+        <w:t>פאקטה</w:t>
+      </w:r>
+      <w:proofErr w:type="spellEnd"/>
+      <w:r>
+        <w:rPr>
+          <w:rFonts w:hint="cs"/>
+          <w:b/>
+          <w:rtl/>
+          <w:lang w:val="en-US"/>
+        </w:rPr>
+        <w:t xml:space="preserve"> ותיעדנו את הזמן שלקח לכל </w:t>
+      </w:r>
+      <w:proofErr w:type="spellStart"/>
+      <w:r>
+        <w:rPr>
+          <w:rFonts w:hint="cs"/>
+          <w:b/>
+          <w:rtl/>
+          <w:lang w:val="en-US"/>
+        </w:rPr>
+        <w:t>פאקטה</w:t>
+      </w:r>
+      <w:proofErr w:type="spellEnd"/>
+      <w:r>
+        <w:rPr>
+          <w:rFonts w:hint="cs"/>
+          <w:b/>
+          <w:rtl/>
+          <w:lang w:val="en-US"/>
+        </w:rPr>
+        <w:t xml:space="preserve"> להישלח.</w:t>
+      </w:r>
+    </w:p>
+    <w:p>
+      <w:pPr>
+        <w:bidi/>
+        <w:rPr>
+          <w:b/>
+          <w:rtl/>
+          <w:lang w:val="en-US"/>
+        </w:rPr>
+      </w:pPr>
+      <w:r>
+        <w:rPr>
+          <w:rFonts w:hint="cs"/>
+          <w:b/>
+          <w:rtl/>
+          <w:lang w:val="en-US"/>
+        </w:rPr>
+        <w:t xml:space="preserve">מהנתונים האלו הכנו את הגרפים הבאים עבור </w:t>
+      </w:r>
+      <w:r>
+        <w:rPr>
+          <w:b/>
+          <w:lang w:val="en-US"/>
+        </w:rPr>
+        <w:t>C</w:t>
+      </w:r>
+      <w:r>
+        <w:rPr>
+          <w:rFonts w:hint="cs"/>
+          <w:b/>
+          <w:rtl/>
+          <w:lang w:val="en-US"/>
+        </w:rPr>
+        <w:t xml:space="preserve"> ו-</w:t>
+      </w:r>
+      <w:r>
+        <w:rPr>
+          <w:b/>
+          <w:lang w:val="en-US"/>
+        </w:rPr>
+        <w:t>Python</w:t>
+      </w:r>
+      <w:r>
+        <w:rPr>
+          <w:rFonts w:hint="cs"/>
+          <w:b/>
+          <w:rtl/>
+          <w:lang w:val="en-US"/>
+        </w:rPr>
+        <w:t>:</w:t>
+      </w:r>
+    </w:p>
+    <w:p>
+      <w:pPr>
+        <w:bidi/>
+        <w:rPr>
+          <w:b/>
+          <w:rtl/>
+          <w:lang w:val="en-US"/>
+        </w:rPr>
+      </w:pPr>
+      <w:r>
+        <w:rPr>
+          <w:rFonts w:cs="Arial"/>
+          <w:b/>
+          <w:rtl/>
+          <w:lang w:val="en-US"/>
+        </w:rPr>
+        <w:drawing>
+          <wp:inline distT="0" distB="0" distL="0" distR="0" wp14:anchorId="1252A81C" wp14:editId="6152F5A8">
+            <wp:extent cx="3022377" cy="2266950"/>
+            <wp:effectExtent l="0" t="0" r="6985" b="0"/>
+            <wp:docPr id="251046553" name="Picture 1" descr="A graph of a number of blue bars&#10;&#10;Description automatically generated"/>
+            <wp:cNvGraphicFramePr>
+              <a:graphicFrameLocks xmlns:a="http://schemas.openxmlformats.org/drawingml/2006/main" noChangeAspect="1"/>
+            </wp:cNvGraphicFramePr>
+            <a:graphic xmlns:a="http://schemas.openxmlformats.org/drawingml/2006/main">
+              <a:graphicData uri="http://schemas.openxmlformats.org/drawingml/2006/picture">
+                <pic:pic xmlns:pic="http://schemas.openxmlformats.org/drawingml/2006/picture">
+                  <pic:nvPicPr>
+                    <pic:cNvPr id="251046553" name="Picture 1" descr="A graph of a number of blue bars&#10;&#10;Description automatically generated"/>
+                    <pic:cNvPicPr/>
+                  </pic:nvPicPr>
+                  <pic:blipFill>
+                    <a:blip r:embed="rId20"/>
+                    <a:stretch>
+                      <a:fillRect/>
+                    </a:stretch>
+                  </pic:blipFill>
+                  <pic:spPr>
+                    <a:xfrm>
+                      <a:off x="0" y="0"/>
+                      <a:ext cx="3026092" cy="2269736"/>
+                    </a:xfrm>
+                    <a:prstGeom prst="rect">
+                      <a:avLst/>
+                    </a:prstGeom>
+                  </pic:spPr>
+                </pic:pic>
+              </a:graphicData>
+            </a:graphic>
+          </wp:inline>
+        </w:drawing>
+      </w:r>
+    </w:p>
+    <w:p>
+      <w:pPr>
+        <w:bidi/>
+        <w:rPr>
+          <w:b/>
+          <w:lang w:val="en-US"/>
+        </w:rPr>
+      </w:pPr>
+      <w:r>
+        <w:rPr>
+          <w:rFonts w:cs="Arial"/>
+          <w:b/>
+          <w:rtl/>
+          <w:lang w:val="en-US"/>
+        </w:rPr>
+        <w:lastRenderedPageBreak/>
+        <w:drawing>
+          <wp:inline distT="0" distB="0" distL="0" distR="0" wp14:anchorId="46CC2448" wp14:editId="31944581">
+            <wp:extent cx="2425520" cy="1819275"/>
+            <wp:effectExtent l="0" t="0" r="0" b="0"/>
+            <wp:docPr id="1660043633" name="Picture 1" descr="A graph of a number of blue and white bars&#10;&#10;Description automatically generated"/>
+            <wp:cNvGraphicFramePr>
+              <a:graphicFrameLocks xmlns:a="http://schemas.openxmlformats.org/drawingml/2006/main" noChangeAspect="1"/>
+            </wp:cNvGraphicFramePr>
+            <a:graphic xmlns:a="http://schemas.openxmlformats.org/drawingml/2006/main">
+              <a:graphicData uri="http://schemas.openxmlformats.org/drawingml/2006/picture">
+                <pic:pic xmlns:pic="http://schemas.openxmlformats.org/drawingml/2006/picture">
+                  <pic:nvPicPr>
+                    <pic:cNvPr id="1660043633" name="Picture 1" descr="A graph of a number of blue and white bars&#10;&#10;Description automatically generated"/>
+                    <pic:cNvPicPr/>
+                  </pic:nvPicPr>
+                  <pic:blipFill>
+                    <a:blip r:embed="rId21"/>
+                    <a:stretch>
+                      <a:fillRect/>
+                    </a:stretch>
+                  </pic:blipFill>
+                  <pic:spPr>
+                    <a:xfrm>
+                      <a:off x="0" y="0"/>
+                      <a:ext cx="2430585" cy="1823074"/>
+                    </a:xfrm>
+                    <a:prstGeom prst="rect">
+                      <a:avLst/>
+                    </a:prstGeom>
+                  </pic:spPr>
+                </pic:pic>
+              </a:graphicData>
+            </a:graphic>
+          </wp:inline>
+        </w:drawing>
       </w:r>
     </w:p>
     <w:sectPr>

</xml_diff>

<commit_message>
Added new ping graphs
</commit_message>
<xml_diff>
--- a/Documentation.docx
+++ b/Documentation.docx
@@ -933,6 +933,7 @@
       </w:pPr>
       <w:r>
         <w:rPr>
+          <w:noProof/>
           <w:rtl/>
         </w:rPr>
         <w:drawing>
@@ -1213,6 +1214,7 @@
       </w:pPr>
       <w:r>
         <w:rPr>
+          <w:noProof/>
           <w:rtl/>
         </w:rPr>
         <w:drawing>
@@ -1285,12 +1287,13 @@
       </w:pPr>
       <w:r>
         <w:rPr>
+          <w:noProof/>
           <w:rtl/>
         </w:rPr>
         <w:drawing>
-          <wp:inline distT="0" distB="0" distL="0" distR="0" wp14:anchorId="1D25D4B8" wp14:editId="1495D87E">
-            <wp:extent cx="3951492" cy="3057525"/>
-            <wp:effectExtent l="0" t="0" r="0" b="0"/>
+          <wp:inline distT="0" distB="0" distL="0" distR="0" wp14:anchorId="1D25D4B8" wp14:editId="4740B8BE">
+            <wp:extent cx="3412027" cy="2640106"/>
+            <wp:effectExtent l="0" t="0" r="0" b="8255"/>
             <wp:docPr id="198545036" name="Picture 1" descr="A screen shot of a computer&#10;&#10;Description automatically generated"/>
             <wp:cNvGraphicFramePr>
               <a:graphicFrameLocks xmlns:a="http://schemas.openxmlformats.org/drawingml/2006/main" noChangeAspect="1"/>
@@ -1311,7 +1314,7 @@
                   <pic:spPr>
                     <a:xfrm>
                       <a:off x="0" y="0"/>
-                      <a:ext cx="3961061" cy="3064929"/>
+                      <a:ext cx="3432441" cy="2655901"/>
                     </a:xfrm>
                     <a:prstGeom prst="rect">
                       <a:avLst/>
@@ -1502,6 +1505,7 @@
       </w:pPr>
       <w:r>
         <w:rPr>
+          <w:noProof/>
           <w:rtl/>
         </w:rPr>
         <w:drawing>
@@ -1562,6 +1566,7 @@
       </w:r>
       <w:r>
         <w:rPr>
+          <w:noProof/>
           <w:rtl/>
         </w:rPr>
         <w:drawing>
@@ -1608,50 +1613,148 @@
           <w:rtl/>
         </w:rPr>
       </w:pPr>
-    </w:p>
-    <w:p>
-      <w:pPr>
-        <w:bidi/>
-        <w:rPr>
-          <w:rtl/>
-        </w:rPr>
-      </w:pPr>
-    </w:p>
-    <w:p>
-      <w:pPr>
-        <w:bidi/>
-        <w:rPr>
-          <w:rtl/>
-        </w:rPr>
-      </w:pPr>
-    </w:p>
-    <w:p>
-      <w:pPr>
-        <w:bidi/>
-        <w:rPr>
-          <w:rtl/>
-        </w:rPr>
-      </w:pPr>
-    </w:p>
-    <w:p>
-      <w:pPr>
-        <w:bidi/>
-        <w:rPr>
-          <w:rtl/>
-        </w:rPr>
-      </w:pPr>
-    </w:p>
-    <w:p>
-      <w:pPr>
-        <w:bidi/>
-        <w:rPr>
-          <w:rtl/>
-        </w:rPr>
-      </w:pPr>
-    </w:p>
-    <w:p>
-      <w:pPr>
-        <w:bidi/>
+      <w:r>
+        <w:rPr>
+          <w:rFonts w:hint="cs"/>
+          <w:rtl/>
+        </w:rPr>
+        <w:t>ע"פ הנחיות המטלה, נדרש לשלוח הודעת פינג יחידה כל 5 שניות. עם זאת, ע"מ לראות תוצאות יותר מגמתיות, ביצענו שליחה מאסיבית יותר של הודעות פינג ואלו התוצאות:</w:t>
+      </w:r>
+    </w:p>
+    <w:p>
+      <w:pPr>
+        <w:bidi/>
+        <w:rPr>
+          <w:rtl/>
+        </w:rPr>
+      </w:pPr>
+      <w:r>
+        <w:rPr>
+          <w:rFonts w:cs="Arial"/>
+          <w:rtl/>
+        </w:rPr>
+        <w:drawing>
+          <wp:anchor distT="0" distB="0" distL="114300" distR="114300" simplePos="0" relativeHeight="251671552" behindDoc="0" locked="0" layoutInCell="1" allowOverlap="1" wp14:anchorId="11C431B1" wp14:editId="6BAD35D0">
+            <wp:simplePos x="0" y="0"/>
+            <wp:positionH relativeFrom="margin">
+              <wp:align>left</wp:align>
+            </wp:positionH>
+            <wp:positionV relativeFrom="paragraph">
+              <wp:posOffset>5454</wp:posOffset>
+            </wp:positionV>
+            <wp:extent cx="2752165" cy="2064124"/>
+            <wp:effectExtent l="0" t="0" r="0" b="0"/>
+            <wp:wrapNone/>
+            <wp:docPr id="1270491918" name="Picture 1" descr="A graph of a function&#10;&#10;Description automatically generated"/>
+            <wp:cNvGraphicFramePr>
+              <a:graphicFrameLocks xmlns:a="http://schemas.openxmlformats.org/drawingml/2006/main" noChangeAspect="1"/>
+            </wp:cNvGraphicFramePr>
+            <a:graphic xmlns:a="http://schemas.openxmlformats.org/drawingml/2006/main">
+              <a:graphicData uri="http://schemas.openxmlformats.org/drawingml/2006/picture">
+                <pic:pic xmlns:pic="http://schemas.openxmlformats.org/drawingml/2006/picture">
+                  <pic:nvPicPr>
+                    <pic:cNvPr id="1270491918" name="Picture 1" descr="A graph of a function&#10;&#10;Description automatically generated"/>
+                    <pic:cNvPicPr/>
+                  </pic:nvPicPr>
+                  <pic:blipFill>
+                    <a:blip r:embed="rId12">
+                      <a:extLst>
+                        <a:ext uri="{28A0092B-C50C-407E-A947-70E740481C1C}">
+                          <a14:useLocalDpi xmlns:a14="http://schemas.microsoft.com/office/drawing/2010/main" val="0"/>
+                        </a:ext>
+                      </a:extLst>
+                    </a:blip>
+                    <a:stretch>
+                      <a:fillRect/>
+                    </a:stretch>
+                  </pic:blipFill>
+                  <pic:spPr>
+                    <a:xfrm>
+                      <a:off x="0" y="0"/>
+                      <a:ext cx="2752165" cy="2064124"/>
+                    </a:xfrm>
+                    <a:prstGeom prst="rect">
+                      <a:avLst/>
+                    </a:prstGeom>
+                  </pic:spPr>
+                </pic:pic>
+              </a:graphicData>
+            </a:graphic>
+            <wp14:sizeRelH relativeFrom="margin">
+              <wp14:pctWidth>0</wp14:pctWidth>
+            </wp14:sizeRelH>
+            <wp14:sizeRelV relativeFrom="margin">
+              <wp14:pctHeight>0</wp14:pctHeight>
+            </wp14:sizeRelV>
+          </wp:anchor>
+        </w:drawing>
+      </w:r>
+      <w:r>
+        <w:rPr>
+          <w:rFonts w:cs="Arial"/>
+          <w:rtl/>
+        </w:rPr>
+        <w:drawing>
+          <wp:anchor distT="0" distB="0" distL="114300" distR="114300" simplePos="0" relativeHeight="251670528" behindDoc="0" locked="0" layoutInCell="1" allowOverlap="1" wp14:anchorId="4F2682CA" wp14:editId="03F42838">
+            <wp:simplePos x="0" y="0"/>
+            <wp:positionH relativeFrom="margin">
+              <wp:align>right</wp:align>
+            </wp:positionH>
+            <wp:positionV relativeFrom="paragraph">
+              <wp:posOffset>-2540</wp:posOffset>
+            </wp:positionV>
+            <wp:extent cx="2759075" cy="2069465"/>
+            <wp:effectExtent l="0" t="0" r="3175" b="6985"/>
+            <wp:wrapSquare wrapText="bothSides"/>
+            <wp:docPr id="762212159" name="Picture 1" descr="A graph with blue and black bars&#10;&#10;Description automatically generated"/>
+            <wp:cNvGraphicFramePr>
+              <a:graphicFrameLocks xmlns:a="http://schemas.openxmlformats.org/drawingml/2006/main" noChangeAspect="1"/>
+            </wp:cNvGraphicFramePr>
+            <a:graphic xmlns:a="http://schemas.openxmlformats.org/drawingml/2006/main">
+              <a:graphicData uri="http://schemas.openxmlformats.org/drawingml/2006/picture">
+                <pic:pic xmlns:pic="http://schemas.openxmlformats.org/drawingml/2006/picture">
+                  <pic:nvPicPr>
+                    <pic:cNvPr id="762212159" name="Picture 1" descr="A graph with blue and black bars&#10;&#10;Description automatically generated"/>
+                    <pic:cNvPicPr/>
+                  </pic:nvPicPr>
+                  <pic:blipFill>
+                    <a:blip r:embed="rId13">
+                      <a:extLst>
+                        <a:ext uri="{28A0092B-C50C-407E-A947-70E740481C1C}">
+                          <a14:useLocalDpi xmlns:a14="http://schemas.microsoft.com/office/drawing/2010/main" val="0"/>
+                        </a:ext>
+                      </a:extLst>
+                    </a:blip>
+                    <a:stretch>
+                      <a:fillRect/>
+                    </a:stretch>
+                  </pic:blipFill>
+                  <pic:spPr>
+                    <a:xfrm>
+                      <a:off x="0" y="0"/>
+                      <a:ext cx="2759075" cy="2069465"/>
+                    </a:xfrm>
+                    <a:prstGeom prst="rect">
+                      <a:avLst/>
+                    </a:prstGeom>
+                  </pic:spPr>
+                </pic:pic>
+              </a:graphicData>
+            </a:graphic>
+            <wp14:sizeRelH relativeFrom="page">
+              <wp14:pctWidth>0</wp14:pctWidth>
+            </wp14:sizeRelH>
+            <wp14:sizeRelV relativeFrom="page">
+              <wp14:pctHeight>0</wp14:pctHeight>
+            </wp14:sizeRelV>
+          </wp:anchor>
+        </w:drawing>
+      </w:r>
+    </w:p>
+    <w:p>
+      <w:pPr>
+        <w:bidi/>
+        <w:jc w:val="right"/>
         <w:rPr>
           <w:rtl/>
         </w:rPr>
@@ -1670,6 +1773,7 @@
       </w:pPr>
       <w:r>
         <w:rPr>
+          <w:noProof/>
           <w:sz w:val="24"/>
           <w:szCs w:val="24"/>
           <w:rtl/>
@@ -1707,7 +1811,7 @@
                     <pic:cNvPicPr/>
                   </pic:nvPicPr>
                   <pic:blipFill>
-                    <a:blip r:embed="rId12">
+                    <a:blip r:embed="rId14">
                       <a:extLst>
                         <a:ext uri="{28A0092B-C50C-407E-A947-70E740481C1C}">
                           <a14:useLocalDpi xmlns:a14="http://schemas.microsoft.com/office/drawing/2010/main" val="0"/>
@@ -1759,6 +1863,7 @@
       </w:pPr>
       <w:r>
         <w:rPr>
+          <w:noProof/>
           <w:rtl/>
         </w:rPr>
         <w:drawing>
@@ -1777,7 +1882,7 @@
                     <pic:cNvPicPr/>
                   </pic:nvPicPr>
                   <pic:blipFill>
-                    <a:blip r:embed="rId13"/>
+                    <a:blip r:embed="rId15"/>
                     <a:stretch>
                       <a:fillRect/>
                     </a:stretch>
@@ -2139,7 +2244,6 @@
       <w:pPr>
         <w:bidi/>
         <w:rPr>
-          <w:rFonts w:hint="cs"/>
           <w:rtl/>
           <w:lang w:val="en-US"/>
         </w:rPr>
@@ -2355,6 +2459,8 @@
         <w:rPr>
           <w:b/>
           <w:bCs/>
+          <w:sz w:val="24"/>
+          <w:szCs w:val="24"/>
           <w:rtl/>
         </w:rPr>
       </w:pPr>
@@ -2363,6 +2469,8 @@
           <w:rFonts w:hint="cs"/>
           <w:b/>
           <w:bCs/>
+          <w:sz w:val="24"/>
+          <w:szCs w:val="24"/>
           <w:rtl/>
         </w:rPr>
         <w:lastRenderedPageBreak/>
@@ -2372,6 +2480,8 @@
         <w:rPr>
           <w:b/>
           <w:bCs/>
+          <w:sz w:val="24"/>
+          <w:szCs w:val="24"/>
         </w:rPr>
         <w:t>C</w:t>
       </w:r>
@@ -2380,6 +2490,8 @@
           <w:rFonts w:hint="cs"/>
           <w:b/>
           <w:bCs/>
+          <w:sz w:val="24"/>
+          <w:szCs w:val="24"/>
           <w:rtl/>
         </w:rPr>
         <w:t>:</w:t>
@@ -2394,10 +2506,11 @@
       </w:pPr>
       <w:r>
         <w:rPr>
+          <w:noProof/>
           <w:rtl/>
         </w:rPr>
         <w:drawing>
-          <wp:anchor distT="0" distB="0" distL="114300" distR="114300" simplePos="0" relativeHeight="251660288" behindDoc="0" locked="0" layoutInCell="1" allowOverlap="1" wp14:anchorId="6DCD9969" wp14:editId="016C0B6A">
+          <wp:anchor distT="0" distB="0" distL="114300" distR="114300" simplePos="0" relativeHeight="251660288" behindDoc="0" locked="0" layoutInCell="1" allowOverlap="1" wp14:anchorId="6DCD9969" wp14:editId="7D0449F8">
             <wp:simplePos x="0" y="0"/>
             <wp:positionH relativeFrom="column">
               <wp:posOffset>2962275</wp:posOffset>
@@ -2420,7 +2533,7 @@
                     <pic:cNvPicPr/>
                   </pic:nvPicPr>
                   <pic:blipFill>
-                    <a:blip r:embed="rId14" cstate="print">
+                    <a:blip r:embed="rId16" cstate="print">
                       <a:extLst>
                         <a:ext uri="{28A0092B-C50C-407E-A947-70E740481C1C}">
                           <a14:useLocalDpi xmlns:a14="http://schemas.microsoft.com/office/drawing/2010/main" val="0"/>
@@ -2552,6 +2665,7 @@
       </w:pPr>
       <w:r>
         <w:rPr>
+          <w:noProof/>
           <w:rtl/>
         </w:rPr>
         <w:drawing>
@@ -2578,7 +2692,7 @@
                     <pic:cNvPicPr/>
                   </pic:nvPicPr>
                   <pic:blipFill>
-                    <a:blip r:embed="rId15">
+                    <a:blip r:embed="rId17">
                       <a:extLst>
                         <a:ext uri="{28A0092B-C50C-407E-A947-70E740481C1C}">
                           <a14:useLocalDpi xmlns:a14="http://schemas.microsoft.com/office/drawing/2010/main" val="0"/>
@@ -2703,6 +2817,7 @@
       </w:pPr>
       <w:r>
         <w:rPr>
+          <w:noProof/>
           <w:rtl/>
         </w:rPr>
         <w:drawing>
@@ -2721,7 +2836,7 @@
                     <pic:cNvPicPr/>
                   </pic:nvPicPr>
                   <pic:blipFill>
-                    <a:blip r:embed="rId16"/>
+                    <a:blip r:embed="rId18"/>
                     <a:stretch>
                       <a:fillRect/>
                     </a:stretch>
@@ -2961,11 +3076,12 @@
       </w:pPr>
       <w:r>
         <w:rPr>
+          <w:noProof/>
           <w:rtl/>
         </w:rPr>
         <w:lastRenderedPageBreak/>
         <w:drawing>
-          <wp:anchor distT="0" distB="0" distL="114300" distR="114300" simplePos="0" relativeHeight="251662336" behindDoc="0" locked="0" layoutInCell="1" allowOverlap="1" wp14:anchorId="1A414588" wp14:editId="1B0DF490">
+          <wp:anchor distT="0" distB="0" distL="114300" distR="114300" simplePos="0" relativeHeight="251662336" behindDoc="0" locked="0" layoutInCell="1" allowOverlap="1" wp14:anchorId="1A414588" wp14:editId="2F9833B4">
             <wp:simplePos x="0" y="0"/>
             <wp:positionH relativeFrom="column">
               <wp:posOffset>1945005</wp:posOffset>
@@ -2988,7 +3104,7 @@
                     <pic:cNvPicPr/>
                   </pic:nvPicPr>
                   <pic:blipFill>
-                    <a:blip r:embed="rId17" cstate="print">
+                    <a:blip r:embed="rId19" cstate="print">
                       <a:extLst>
                         <a:ext uri="{28A0092B-C50C-407E-A947-70E740481C1C}">
                           <a14:useLocalDpi xmlns:a14="http://schemas.microsoft.com/office/drawing/2010/main" val="0"/>
@@ -3285,10 +3401,11 @@
       </w:pPr>
       <w:r>
         <w:rPr>
+          <w:noProof/>
           <w:rtl/>
         </w:rPr>
         <w:drawing>
-          <wp:anchor distT="0" distB="0" distL="114300" distR="114300" simplePos="0" relativeHeight="251663360" behindDoc="0" locked="0" layoutInCell="1" allowOverlap="1" wp14:anchorId="51E9C150" wp14:editId="55294CCF">
+          <wp:anchor distT="0" distB="0" distL="114300" distR="114300" simplePos="0" relativeHeight="251663360" behindDoc="0" locked="0" layoutInCell="1" allowOverlap="1" wp14:anchorId="51E9C150" wp14:editId="427C24AF">
             <wp:simplePos x="0" y="0"/>
             <wp:positionH relativeFrom="margin">
               <wp:posOffset>2261870</wp:posOffset>
@@ -3311,7 +3428,7 @@
                     <pic:cNvPicPr/>
                   </pic:nvPicPr>
                   <pic:blipFill>
-                    <a:blip r:embed="rId18" cstate="print">
+                    <a:blip r:embed="rId20" cstate="print">
                       <a:extLst>
                         <a:ext uri="{28A0092B-C50C-407E-A947-70E740481C1C}">
                           <a14:useLocalDpi xmlns:a14="http://schemas.microsoft.com/office/drawing/2010/main" val="0"/>
@@ -3529,6 +3646,7 @@
       </w:pPr>
       <w:r>
         <w:rPr>
+          <w:noProof/>
           <w:rtl/>
         </w:rPr>
         <w:drawing>
@@ -3555,7 +3673,7 @@
                     <pic:cNvPicPr/>
                   </pic:nvPicPr>
                   <pic:blipFill>
-                    <a:blip r:embed="rId19">
+                    <a:blip r:embed="rId21">
                       <a:extLst>
                         <a:ext uri="{28A0092B-C50C-407E-A947-70E740481C1C}">
                           <a14:useLocalDpi xmlns:a14="http://schemas.microsoft.com/office/drawing/2010/main" val="0"/>
@@ -3704,10 +3822,11 @@
       </w:pPr>
       <w:r>
         <w:rPr>
+          <w:noProof/>
           <w:rtl/>
         </w:rPr>
         <w:drawing>
-          <wp:anchor distT="0" distB="0" distL="114300" distR="114300" simplePos="0" relativeHeight="251665408" behindDoc="0" locked="0" layoutInCell="1" allowOverlap="1" wp14:anchorId="73C47081" wp14:editId="10E5A64B">
+          <wp:anchor distT="0" distB="0" distL="114300" distR="114300" simplePos="0" relativeHeight="251665408" behindDoc="0" locked="0" layoutInCell="1" allowOverlap="1" wp14:anchorId="73C47081" wp14:editId="7D8716A1">
             <wp:simplePos x="0" y="0"/>
             <wp:positionH relativeFrom="column">
               <wp:posOffset>2411506</wp:posOffset>
@@ -3730,7 +3849,7 @@
                     <pic:cNvPicPr/>
                   </pic:nvPicPr>
                   <pic:blipFill>
-                    <a:blip r:embed="rId20" cstate="print">
+                    <a:blip r:embed="rId22" cstate="print">
                       <a:extLst>
                         <a:ext uri="{28A0092B-C50C-407E-A947-70E740481C1C}">
                           <a14:useLocalDpi xmlns:a14="http://schemas.microsoft.com/office/drawing/2010/main" val="0"/>
@@ -3947,27 +4066,20 @@
           <w:b/>
           <w:bCs/>
           <w:rtl/>
-        </w:rPr>
-      </w:pPr>
-    </w:p>
-    <w:p>
-      <w:pPr>
-        <w:bidi/>
-        <w:rPr>
-          <w:b/>
-          <w:bCs/>
-          <w:rtl/>
           <w:lang w:val="en-US"/>
         </w:rPr>
       </w:pPr>
       <w:r>
         <w:rPr>
           <w:rFonts w:cs="Arial"/>
+          <w:noProof/>
+          <w:sz w:val="24"/>
+          <w:szCs w:val="24"/>
           <w:rtl/>
           <w:lang w:val="en-US"/>
         </w:rPr>
         <w:drawing>
-          <wp:anchor distT="0" distB="0" distL="114300" distR="114300" simplePos="0" relativeHeight="251667456" behindDoc="0" locked="0" layoutInCell="1" allowOverlap="1" wp14:anchorId="1C87EE90" wp14:editId="417E07D8">
+          <wp:anchor distT="0" distB="0" distL="114300" distR="114300" simplePos="0" relativeHeight="251667456" behindDoc="0" locked="0" layoutInCell="1" allowOverlap="1" wp14:anchorId="1C87EE90" wp14:editId="7AD94DB5">
             <wp:simplePos x="0" y="0"/>
             <wp:positionH relativeFrom="margin">
               <wp:posOffset>1968500</wp:posOffset>
@@ -3990,7 +4102,7 @@
                     <pic:cNvPicPr/>
                   </pic:nvPicPr>
                   <pic:blipFill>
-                    <a:blip r:embed="rId21" cstate="print">
+                    <a:blip r:embed="rId23" cstate="print">
                       <a:extLst>
                         <a:ext uri="{28A0092B-C50C-407E-A947-70E740481C1C}">
                           <a14:useLocalDpi xmlns:a14="http://schemas.microsoft.com/office/drawing/2010/main" val="0"/>
@@ -4027,6 +4139,8 @@
           <w:rFonts w:hint="cs"/>
           <w:b/>
           <w:bCs/>
+          <w:sz w:val="24"/>
+          <w:szCs w:val="24"/>
           <w:rtl/>
         </w:rPr>
         <w:t>קוד ב-</w:t>
@@ -4035,6 +4149,8 @@
         <w:rPr>
           <w:b/>
           <w:bCs/>
+          <w:sz w:val="24"/>
+          <w:szCs w:val="24"/>
           <w:lang w:val="en-US"/>
         </w:rPr>
         <w:t>Python</w:t>
@@ -4249,6 +4365,7 @@
       <w:r>
         <w:rPr>
           <w:rFonts w:cs="Arial"/>
+          <w:noProof/>
           <w:rtl/>
           <w:lang w:val="en-US"/>
         </w:rPr>
@@ -4276,7 +4393,7 @@
                     <pic:cNvPicPr/>
                   </pic:nvPicPr>
                   <pic:blipFill>
-                    <a:blip r:embed="rId22">
+                    <a:blip r:embed="rId24">
                       <a:extLst>
                         <a:ext uri="{28A0092B-C50C-407E-A947-70E740481C1C}">
                           <a14:useLocalDpi xmlns:a14="http://schemas.microsoft.com/office/drawing/2010/main" val="0"/>
@@ -4385,8 +4502,6 @@
       <w:pPr>
         <w:bidi/>
         <w:rPr>
-          <w:b/>
-          <w:bCs/>
           <w:rtl/>
           <w:lang w:val="en-US"/>
         </w:rPr>
@@ -4394,12 +4509,13 @@
       <w:r>
         <w:rPr>
           <w:rFonts w:cs="Arial"/>
+          <w:noProof/>
           <w:rtl/>
           <w:lang w:val="en-US"/>
         </w:rPr>
         <w:lastRenderedPageBreak/>
         <w:drawing>
-          <wp:anchor distT="0" distB="0" distL="114300" distR="114300" simplePos="0" relativeHeight="251669504" behindDoc="0" locked="0" layoutInCell="1" allowOverlap="1" wp14:anchorId="1426ADDA" wp14:editId="76554D29">
+          <wp:anchor distT="0" distB="0" distL="114300" distR="114300" simplePos="0" relativeHeight="251669504" behindDoc="0" locked="0" layoutInCell="1" allowOverlap="1" wp14:anchorId="1426ADDA" wp14:editId="0978D03C">
             <wp:simplePos x="0" y="0"/>
             <wp:positionH relativeFrom="margin">
               <wp:align>right</wp:align>
@@ -4422,7 +4538,7 @@
                     <pic:cNvPicPr/>
                   </pic:nvPicPr>
                   <pic:blipFill>
-                    <a:blip r:embed="rId23" cstate="print">
+                    <a:blip r:embed="rId25" cstate="print">
                       <a:extLst>
                         <a:ext uri="{28A0092B-C50C-407E-A947-70E740481C1C}">
                           <a14:useLocalDpi xmlns:a14="http://schemas.microsoft.com/office/drawing/2010/main" val="0"/>
@@ -4457,364 +4573,343 @@
       <w:r>
         <w:rPr>
           <w:rFonts w:hint="cs"/>
+          <w:rtl/>
+          <w:lang w:val="en-US"/>
+        </w:rPr>
+        <w:t>תיעוד</w:t>
+      </w:r>
+      <w:r>
+        <w:rPr>
+          <w:rFonts w:hint="cs"/>
+          <w:rtl/>
+          <w:lang w:val="en-US"/>
+        </w:rPr>
+        <w:t xml:space="preserve"> פונקציית</w:t>
+      </w:r>
+      <w:r>
+        <w:rPr>
+          <w:rFonts w:hint="cs"/>
+          <w:rtl/>
+          <w:lang w:val="en-US"/>
+        </w:rPr>
+        <w:t xml:space="preserve"> </w:t>
+      </w:r>
+      <w:proofErr w:type="spellStart"/>
+      <w:r>
+        <w:rPr>
+          <w:lang w:val="en-US"/>
+        </w:rPr>
+        <w:t>syn_flood</w:t>
+      </w:r>
+      <w:proofErr w:type="spellEnd"/>
+      <w:r>
+        <w:rPr>
+          <w:rFonts w:hint="cs"/>
+          <w:rtl/>
+          <w:lang w:val="en-US"/>
+        </w:rPr>
+        <w:t>:</w:t>
+      </w:r>
+    </w:p>
+    <w:p>
+      <w:pPr>
+        <w:bidi/>
+        <w:rPr>
+          <w:rtl/>
+          <w:lang w:val="en-US"/>
+        </w:rPr>
+      </w:pPr>
+      <w:r>
+        <w:rPr>
+          <w:rFonts w:hint="cs"/>
+          <w:rtl/>
+          <w:lang w:val="en-US"/>
+        </w:rPr>
+        <w:t xml:space="preserve">ראשית, נפתח את קובץ התיעוד במצב </w:t>
+      </w:r>
+      <w:r>
+        <w:rPr>
+          <w:lang w:val="en-US"/>
+        </w:rPr>
+        <w:t>append</w:t>
+      </w:r>
+      <w:r>
+        <w:rPr>
+          <w:rFonts w:hint="cs"/>
+          <w:rtl/>
+          <w:lang w:val="en-US"/>
+        </w:rPr>
+        <w:t xml:space="preserve"> (מכיוון שאנחנו מפעילים את הפונקציה הזו מס' פעמים, נרצה שכל הרצה לא תמחק את התוצאות הקודמות).</w:t>
+      </w:r>
+    </w:p>
+    <w:p>
+      <w:pPr>
+        <w:bidi/>
+        <w:rPr>
+          <w:rtl/>
+          <w:lang w:val="en-US"/>
+        </w:rPr>
+      </w:pPr>
+      <w:r>
+        <w:rPr>
+          <w:rFonts w:hint="cs"/>
+          <w:rtl/>
+          <w:lang w:val="en-US"/>
+        </w:rPr>
+        <w:t xml:space="preserve">לאחר מכן, בלולאה </w:t>
+      </w:r>
+      <w:r>
+        <w:rPr>
+          <w:rtl/>
+          <w:lang w:val="en-US"/>
+        </w:rPr>
+        <w:t>–</w:t>
+      </w:r>
+      <w:r>
+        <w:rPr>
+          <w:rFonts w:hint="cs"/>
+          <w:rtl/>
+          <w:lang w:val="en-US"/>
+        </w:rPr>
+        <w:t xml:space="preserve"> נגדיר </w:t>
+      </w:r>
+      <w:r>
+        <w:rPr>
+          <w:lang w:val="en-US"/>
+        </w:rPr>
+        <w:t>Source IP</w:t>
+      </w:r>
+      <w:r>
+        <w:rPr>
+          <w:rFonts w:hint="cs"/>
+          <w:rtl/>
+          <w:lang w:val="en-US"/>
+        </w:rPr>
+        <w:t xml:space="preserve"> ו-</w:t>
+      </w:r>
+      <w:r>
+        <w:rPr>
+          <w:lang w:val="en-US"/>
+        </w:rPr>
+        <w:t>Source Port</w:t>
+      </w:r>
+      <w:r>
+        <w:rPr>
+          <w:rFonts w:hint="cs"/>
+          <w:rtl/>
+          <w:lang w:val="en-US"/>
+        </w:rPr>
+        <w:t xml:space="preserve"> רנדומליים. מהם תישלח </w:t>
+      </w:r>
+      <w:proofErr w:type="spellStart"/>
+      <w:r>
+        <w:rPr>
+          <w:rFonts w:hint="cs"/>
+          <w:rtl/>
+          <w:lang w:val="en-US"/>
+        </w:rPr>
+        <w:t>הפאקטה</w:t>
+      </w:r>
+      <w:proofErr w:type="spellEnd"/>
+      <w:r>
+        <w:rPr>
+          <w:rFonts w:hint="cs"/>
+          <w:rtl/>
+          <w:lang w:val="en-US"/>
+        </w:rPr>
+        <w:t xml:space="preserve"> הנוכחית.</w:t>
+      </w:r>
+    </w:p>
+    <w:p>
+      <w:pPr>
+        <w:bidi/>
+        <w:rPr>
+          <w:rtl/>
+          <w:lang w:val="en-US"/>
+        </w:rPr>
+      </w:pPr>
+      <w:r>
+        <w:rPr>
+          <w:rFonts w:hint="cs"/>
+          <w:rtl/>
+          <w:lang w:val="en-US"/>
+        </w:rPr>
+        <w:t xml:space="preserve">נייצר </w:t>
+      </w:r>
+      <w:r>
+        <w:rPr>
+          <w:lang w:val="en-US"/>
+        </w:rPr>
+        <w:t>IP &amp; TCP Headers</w:t>
+      </w:r>
+      <w:r>
+        <w:rPr>
+          <w:rFonts w:hint="cs"/>
+          <w:rtl/>
+          <w:lang w:val="en-US"/>
+        </w:rPr>
+        <w:t xml:space="preserve"> באמצעות פונקציות עליהם נעבור בהמשך.</w:t>
+      </w:r>
+    </w:p>
+    <w:p>
+      <w:pPr>
+        <w:bidi/>
+        <w:rPr>
+          <w:rtl/>
+          <w:lang w:val="en-US"/>
+        </w:rPr>
+      </w:pPr>
+      <w:r>
+        <w:rPr>
+          <w:rFonts w:hint="cs"/>
+          <w:rtl/>
+          <w:lang w:val="en-US"/>
+        </w:rPr>
+        <w:t xml:space="preserve">נרכיב את </w:t>
+      </w:r>
+      <w:proofErr w:type="spellStart"/>
+      <w:r>
+        <w:rPr>
+          <w:rFonts w:hint="cs"/>
+          <w:rtl/>
+          <w:lang w:val="en-US"/>
+        </w:rPr>
+        <w:t>הפאקטה</w:t>
+      </w:r>
+      <w:proofErr w:type="spellEnd"/>
+      <w:r>
+        <w:rPr>
+          <w:rFonts w:hint="cs"/>
+          <w:rtl/>
+          <w:lang w:val="en-US"/>
+        </w:rPr>
+        <w:t xml:space="preserve"> מה-</w:t>
+      </w:r>
+      <w:r>
+        <w:rPr>
+          <w:lang w:val="en-US"/>
+        </w:rPr>
+        <w:t>Headers</w:t>
+      </w:r>
+      <w:r>
+        <w:rPr>
+          <w:rFonts w:hint="cs"/>
+          <w:rtl/>
+          <w:lang w:val="en-US"/>
+        </w:rPr>
+        <w:t xml:space="preserve"> ונשלח אותה למטרה.</w:t>
+      </w:r>
+    </w:p>
+    <w:p>
+      <w:pPr>
+        <w:bidi/>
+        <w:rPr>
+          <w:rtl/>
+          <w:lang w:val="en-US"/>
+        </w:rPr>
+      </w:pPr>
+      <w:r>
+        <w:rPr>
+          <w:rFonts w:hint="cs"/>
+          <w:rtl/>
+          <w:lang w:val="en-US"/>
+        </w:rPr>
+        <w:t xml:space="preserve">לבסוף נתעד את הזמן שלקח לשלוח את </w:t>
+      </w:r>
+      <w:proofErr w:type="spellStart"/>
+      <w:r>
+        <w:rPr>
+          <w:rFonts w:hint="cs"/>
+          <w:rtl/>
+          <w:lang w:val="en-US"/>
+        </w:rPr>
+        <w:t>הפאקטה</w:t>
+      </w:r>
+      <w:proofErr w:type="spellEnd"/>
+      <w:r>
+        <w:rPr>
+          <w:rFonts w:hint="cs"/>
+          <w:rtl/>
+          <w:lang w:val="en-US"/>
+        </w:rPr>
+        <w:t xml:space="preserve"> בקובץ התיעוד.</w:t>
+      </w:r>
+    </w:p>
+    <w:p>
+      <w:pPr>
+        <w:bidi/>
+        <w:rPr>
           <w:b/>
           <w:bCs/>
           <w:rtl/>
           <w:lang w:val="en-US"/>
         </w:rPr>
+      </w:pPr>
+    </w:p>
+    <w:p>
+      <w:pPr>
+        <w:bidi/>
+        <w:rPr>
+          <w:rtl/>
+          <w:lang w:val="en-US"/>
+        </w:rPr>
+      </w:pPr>
+      <w:r>
+        <w:rPr>
+          <w:rFonts w:hint="cs"/>
+          <w:rtl/>
+          <w:lang w:val="en-US"/>
+        </w:rPr>
         <w:t>תיעוד</w:t>
       </w:r>
       <w:r>
         <w:rPr>
           <w:rFonts w:hint="cs"/>
+          <w:rtl/>
+          <w:lang w:val="en-US"/>
+        </w:rPr>
+        <w:t xml:space="preserve"> פונקציית</w:t>
+      </w:r>
+      <w:r>
+        <w:rPr>
+          <w:rFonts w:hint="cs"/>
+          <w:rtl/>
+          <w:lang w:val="en-US"/>
+        </w:rPr>
+        <w:t xml:space="preserve"> </w:t>
+      </w:r>
+      <w:proofErr w:type="spellStart"/>
+      <w:r>
+        <w:rPr>
+          <w:lang w:val="en-US"/>
+        </w:rPr>
+        <w:t>create_ip_header</w:t>
+      </w:r>
+      <w:proofErr w:type="spellEnd"/>
+      <w:r>
+        <w:rPr>
+          <w:rFonts w:hint="cs"/>
+          <w:rtl/>
+          <w:lang w:val="en-US"/>
+        </w:rPr>
+        <w:t>:</w:t>
+      </w:r>
+    </w:p>
+    <w:p>
+      <w:pPr>
+        <w:bidi/>
+        <w:jc w:val="center"/>
+        <w:rPr>
           <w:b/>
           <w:bCs/>
           <w:rtl/>
           <w:lang w:val="en-US"/>
         </w:rPr>
-        <w:t xml:space="preserve"> פונקציית</w:t>
-      </w:r>
-      <w:r>
-        <w:rPr>
-          <w:rFonts w:hint="cs"/>
-          <w:b/>
-          <w:bCs/>
-          <w:rtl/>
-          <w:lang w:val="en-US"/>
-        </w:rPr>
-        <w:t xml:space="preserve"> </w:t>
-      </w:r>
-      <w:proofErr w:type="spellStart"/>
-      <w:r>
-        <w:rPr>
-          <w:b/>
-          <w:bCs/>
-          <w:lang w:val="en-US"/>
-        </w:rPr>
-        <w:t>syn_flood</w:t>
-      </w:r>
-      <w:proofErr w:type="spellEnd"/>
-      <w:r>
-        <w:rPr>
-          <w:rFonts w:hint="cs"/>
-          <w:b/>
-          <w:bCs/>
-          <w:rtl/>
-          <w:lang w:val="en-US"/>
-        </w:rPr>
-        <w:t>:</w:t>
-      </w:r>
-    </w:p>
-    <w:p>
-      <w:pPr>
-        <w:bidi/>
-        <w:rPr>
-          <w:rtl/>
-          <w:lang w:val="en-US"/>
-        </w:rPr>
-      </w:pPr>
-      <w:r>
-        <w:rPr>
-          <w:rFonts w:hint="cs"/>
-          <w:rtl/>
-          <w:lang w:val="en-US"/>
-        </w:rPr>
-        <w:t xml:space="preserve">ראשית, נפתח את קובץ התיעוד במצב </w:t>
-      </w:r>
-      <w:r>
-        <w:rPr>
-          <w:lang w:val="en-US"/>
-        </w:rPr>
-        <w:t>append</w:t>
-      </w:r>
-      <w:r>
-        <w:rPr>
-          <w:rFonts w:hint="cs"/>
-          <w:rtl/>
-          <w:lang w:val="en-US"/>
-        </w:rPr>
-        <w:t xml:space="preserve"> (מכיוון שאנחנו מפעילים את הפונקציה הזו מס' פעמים, נרצה שכל הרצה לא תמחק את התוצאות הקודמות).</w:t>
-      </w:r>
-    </w:p>
-    <w:p>
-      <w:pPr>
-        <w:bidi/>
-        <w:rPr>
-          <w:rtl/>
-          <w:lang w:val="en-US"/>
-        </w:rPr>
-      </w:pPr>
-      <w:r>
-        <w:rPr>
-          <w:rFonts w:hint="cs"/>
-          <w:rtl/>
-          <w:lang w:val="en-US"/>
-        </w:rPr>
-        <w:t xml:space="preserve">לאחר מכן, בלולאה </w:t>
-      </w:r>
-      <w:r>
-        <w:rPr>
-          <w:rtl/>
-          <w:lang w:val="en-US"/>
-        </w:rPr>
-        <w:t>–</w:t>
-      </w:r>
-      <w:r>
-        <w:rPr>
-          <w:rFonts w:hint="cs"/>
-          <w:rtl/>
-          <w:lang w:val="en-US"/>
-        </w:rPr>
-        <w:t xml:space="preserve"> נגדיר </w:t>
-      </w:r>
-      <w:r>
-        <w:rPr>
-          <w:lang w:val="en-US"/>
-        </w:rPr>
-        <w:t>Source IP</w:t>
-      </w:r>
-      <w:r>
-        <w:rPr>
-          <w:rFonts w:hint="cs"/>
-          <w:rtl/>
-          <w:lang w:val="en-US"/>
-        </w:rPr>
-        <w:t xml:space="preserve"> ו-</w:t>
-      </w:r>
-      <w:r>
-        <w:rPr>
-          <w:lang w:val="en-US"/>
-        </w:rPr>
-        <w:t>Source Port</w:t>
-      </w:r>
-      <w:r>
-        <w:rPr>
-          <w:rFonts w:hint="cs"/>
-          <w:rtl/>
-          <w:lang w:val="en-US"/>
-        </w:rPr>
-        <w:t xml:space="preserve"> רנדומליים. מהם תישלח </w:t>
-      </w:r>
-      <w:proofErr w:type="spellStart"/>
-      <w:r>
-        <w:rPr>
-          <w:rFonts w:hint="cs"/>
-          <w:rtl/>
-          <w:lang w:val="en-US"/>
-        </w:rPr>
-        <w:t>הפאקטה</w:t>
-      </w:r>
-      <w:proofErr w:type="spellEnd"/>
-      <w:r>
-        <w:rPr>
-          <w:rFonts w:hint="cs"/>
-          <w:rtl/>
-          <w:lang w:val="en-US"/>
-        </w:rPr>
-        <w:t xml:space="preserve"> הנוכחית.</w:t>
-      </w:r>
-    </w:p>
-    <w:p>
-      <w:pPr>
-        <w:bidi/>
-        <w:rPr>
-          <w:rtl/>
-          <w:lang w:val="en-US"/>
-        </w:rPr>
-      </w:pPr>
-      <w:r>
-        <w:rPr>
-          <w:rFonts w:hint="cs"/>
-          <w:rtl/>
-          <w:lang w:val="en-US"/>
-        </w:rPr>
-        <w:t xml:space="preserve">נייצר </w:t>
-      </w:r>
-      <w:r>
-        <w:rPr>
-          <w:lang w:val="en-US"/>
-        </w:rPr>
-        <w:t>IP &amp; TCP Headers</w:t>
-      </w:r>
-      <w:r>
-        <w:rPr>
-          <w:rFonts w:hint="cs"/>
-          <w:rtl/>
-          <w:lang w:val="en-US"/>
-        </w:rPr>
-        <w:t xml:space="preserve"> באמצעות פונקציות עליהם נעבור בהמשך.</w:t>
-      </w:r>
-    </w:p>
-    <w:p>
-      <w:pPr>
-        <w:bidi/>
-        <w:rPr>
-          <w:rtl/>
-          <w:lang w:val="en-US"/>
-        </w:rPr>
-      </w:pPr>
-      <w:r>
-        <w:rPr>
-          <w:rFonts w:hint="cs"/>
-          <w:rtl/>
-          <w:lang w:val="en-US"/>
-        </w:rPr>
-        <w:t xml:space="preserve">נרכיב את </w:t>
-      </w:r>
-      <w:proofErr w:type="spellStart"/>
-      <w:r>
-        <w:rPr>
-          <w:rFonts w:hint="cs"/>
-          <w:rtl/>
-          <w:lang w:val="en-US"/>
-        </w:rPr>
-        <w:t>הפאקטה</w:t>
-      </w:r>
-      <w:proofErr w:type="spellEnd"/>
-      <w:r>
-        <w:rPr>
-          <w:rFonts w:hint="cs"/>
-          <w:rtl/>
-          <w:lang w:val="en-US"/>
-        </w:rPr>
-        <w:t xml:space="preserve"> מה-</w:t>
-      </w:r>
-      <w:r>
-        <w:rPr>
-          <w:lang w:val="en-US"/>
-        </w:rPr>
-        <w:t>Headers</w:t>
-      </w:r>
-      <w:r>
-        <w:rPr>
-          <w:rFonts w:hint="cs"/>
-          <w:rtl/>
-          <w:lang w:val="en-US"/>
-        </w:rPr>
-        <w:t xml:space="preserve"> ונשלח אותה למטרה.</w:t>
-      </w:r>
-    </w:p>
-    <w:p>
-      <w:pPr>
-        <w:bidi/>
-        <w:rPr>
-          <w:rtl/>
-          <w:lang w:val="en-US"/>
-        </w:rPr>
-      </w:pPr>
-      <w:r>
-        <w:rPr>
-          <w:rFonts w:hint="cs"/>
-          <w:rtl/>
-          <w:lang w:val="en-US"/>
-        </w:rPr>
-        <w:t xml:space="preserve">לבסוף נתעד את הזמן שלקח לשלוח את </w:t>
-      </w:r>
-      <w:proofErr w:type="spellStart"/>
-      <w:r>
-        <w:rPr>
-          <w:rFonts w:hint="cs"/>
-          <w:rtl/>
-          <w:lang w:val="en-US"/>
-        </w:rPr>
-        <w:t>הפאקטה</w:t>
-      </w:r>
-      <w:proofErr w:type="spellEnd"/>
-      <w:r>
-        <w:rPr>
-          <w:rFonts w:hint="cs"/>
-          <w:rtl/>
-          <w:lang w:val="en-US"/>
-        </w:rPr>
-        <w:t xml:space="preserve"> בקובץ התיעוד.</w:t>
-      </w:r>
-    </w:p>
-    <w:p>
-      <w:pPr>
-        <w:bidi/>
-        <w:rPr>
-          <w:b/>
-          <w:bCs/>
-          <w:rtl/>
-          <w:lang w:val="en-US"/>
-        </w:rPr>
-      </w:pPr>
-    </w:p>
-    <w:p>
-      <w:pPr>
-        <w:bidi/>
-        <w:rPr>
-          <w:b/>
-          <w:bCs/>
-          <w:rtl/>
-          <w:lang w:val="en-US"/>
-        </w:rPr>
-      </w:pPr>
-      <w:r>
-        <w:rPr>
-          <w:rFonts w:hint="cs"/>
-          <w:b/>
-          <w:bCs/>
-          <w:rtl/>
-          <w:lang w:val="en-US"/>
-        </w:rPr>
-        <w:t>תיעוד</w:t>
-      </w:r>
-      <w:r>
-        <w:rPr>
-          <w:rFonts w:hint="cs"/>
-          <w:b/>
-          <w:bCs/>
-          <w:rtl/>
-          <w:lang w:val="en-US"/>
-        </w:rPr>
-        <w:t xml:space="preserve"> פונקציית</w:t>
-      </w:r>
-      <w:r>
-        <w:rPr>
-          <w:rFonts w:hint="cs"/>
-          <w:b/>
-          <w:bCs/>
-          <w:rtl/>
-          <w:lang w:val="en-US"/>
-        </w:rPr>
-        <w:t xml:space="preserve"> </w:t>
-      </w:r>
-      <w:proofErr w:type="spellStart"/>
-      <w:r>
-        <w:rPr>
-          <w:b/>
-          <w:bCs/>
-          <w:lang w:val="en-US"/>
-        </w:rPr>
-        <w:t>create_ip_header</w:t>
-      </w:r>
-      <w:proofErr w:type="spellEnd"/>
-      <w:r>
-        <w:rPr>
-          <w:rFonts w:hint="cs"/>
-          <w:b/>
-          <w:bCs/>
-          <w:rtl/>
-          <w:lang w:val="en-US"/>
-        </w:rPr>
-        <w:t>:</w:t>
-      </w:r>
-    </w:p>
-    <w:p>
-      <w:pPr>
-        <w:bidi/>
-        <w:jc w:val="center"/>
-        <w:rPr>
-          <w:b/>
-          <w:bCs/>
-          <w:rtl/>
-          <w:lang w:val="en-US"/>
-        </w:rPr>
       </w:pPr>
       <w:r>
         <w:rPr>
           <w:rFonts w:cs="Arial"/>
+          <w:noProof/>
           <w:rtl/>
           <w:lang w:val="en-US"/>
         </w:rPr>
@@ -4834,7 +4929,7 @@
                     <pic:cNvPicPr/>
                   </pic:nvPicPr>
                   <pic:blipFill>
-                    <a:blip r:embed="rId24">
+                    <a:blip r:embed="rId26">
                       <a:extLst>
                         <a:ext uri="{28A0092B-C50C-407E-A947-70E740481C1C}">
                           <a14:useLocalDpi xmlns:a14="http://schemas.microsoft.com/office/drawing/2010/main" val="0"/>
@@ -4939,13 +5034,7 @@
         <w:rPr>
           <w:lang w:val="en-US"/>
         </w:rPr>
-        <w:t xml:space="preserve"> </w:t>
-      </w:r>
-      <w:r>
-        <w:rPr>
-          <w:lang w:val="en-US"/>
-        </w:rPr>
-        <w:t>B = 1 Byte (unsigned char), H = 2 Byte (unsigned short), 4s = 4 Byte Strin</w:t>
+        <w:t xml:space="preserve"> B = 1 Byte (unsigned char), H = 2 Byte (unsigned short), 4s = 4 Byte Strin</w:t>
       </w:r>
       <w:r>
         <w:rPr>
@@ -5116,73 +5205,29 @@
       <w:pPr>
         <w:bidi/>
         <w:rPr>
-          <w:b/>
-          <w:bCs/>
-          <w:lang w:val="en-US"/>
-        </w:rPr>
-      </w:pPr>
-      <w:r>
-        <w:rPr>
-          <w:rFonts w:hint="cs"/>
-          <w:b/>
-          <w:bCs/>
+          <w:lang w:val="en-US"/>
+        </w:rPr>
+      </w:pPr>
+      <w:r>
+        <w:rPr>
+          <w:rFonts w:hint="cs"/>
           <w:rtl/>
           <w:lang w:val="en-US"/>
         </w:rPr>
         <w:lastRenderedPageBreak/>
-        <w:t>תיעוד</w:t>
-      </w:r>
-      <w:r>
-        <w:rPr>
-          <w:rFonts w:hint="cs"/>
-          <w:b/>
-          <w:bCs/>
-          <w:rtl/>
-          <w:lang w:val="en-US"/>
-        </w:rPr>
-        <w:t xml:space="preserve"> פונקציית</w:t>
-      </w:r>
-      <w:r>
-        <w:rPr>
-          <w:rFonts w:hint="cs"/>
-          <w:b/>
-          <w:bCs/>
-          <w:rtl/>
-          <w:lang w:val="en-US"/>
-        </w:rPr>
-        <w:t xml:space="preserve"> </w:t>
+        <w:t xml:space="preserve">תיעוד פונקציית </w:t>
       </w:r>
       <w:proofErr w:type="spellStart"/>
       <w:r>
         <w:rPr>
-          <w:b/>
-          <w:bCs/>
-          <w:lang w:val="en-US"/>
-        </w:rPr>
-        <w:t>create_</w:t>
-      </w:r>
-      <w:r>
-        <w:rPr>
-          <w:b/>
-          <w:bCs/>
-          <w:lang w:val="en-US"/>
-        </w:rPr>
-        <w:t>tcp</w:t>
-      </w:r>
-      <w:r>
-        <w:rPr>
-          <w:b/>
-          <w:bCs/>
-          <w:lang w:val="en-US"/>
-        </w:rPr>
-        <w:t>_header</w:t>
+          <w:lang w:val="en-US"/>
+        </w:rPr>
+        <w:t>create_tcp_header</w:t>
       </w:r>
       <w:proofErr w:type="spellEnd"/>
       <w:r>
         <w:rPr>
           <w:rFonts w:hint="cs"/>
-          <w:b/>
-          <w:bCs/>
           <w:rtl/>
           <w:lang w:val="en-US"/>
         </w:rPr>
@@ -5201,6 +5246,7 @@
       <w:r>
         <w:rPr>
           <w:rFonts w:cs="Arial"/>
+          <w:noProof/>
           <w:rtl/>
           <w:lang w:val="en-US"/>
         </w:rPr>
@@ -5220,7 +5266,7 @@
                     <pic:cNvPicPr/>
                   </pic:nvPicPr>
                   <pic:blipFill>
-                    <a:blip r:embed="rId25"/>
+                    <a:blip r:embed="rId27"/>
                     <a:stretch>
                       <a:fillRect/>
                     </a:stretch>
@@ -5253,6 +5299,7 @@
       <w:r>
         <w:rPr>
           <w:rFonts w:cs="Arial"/>
+          <w:noProof/>
           <w:rtl/>
           <w:lang w:val="en-US"/>
         </w:rPr>
@@ -5272,7 +5319,7 @@
                     <pic:cNvPicPr/>
                   </pic:nvPicPr>
                   <pic:blipFill>
-                    <a:blip r:embed="rId26"/>
+                    <a:blip r:embed="rId28"/>
                     <a:stretch>
                       <a:fillRect/>
                     </a:stretch>
@@ -5328,7 +5375,6 @@
       <w:pPr>
         <w:bidi/>
         <w:rPr>
-          <w:rFonts w:hint="cs"/>
           <w:lang w:val="en-US"/>
         </w:rPr>
       </w:pPr>
@@ -5578,7 +5624,6 @@
       <w:pPr>
         <w:bidi/>
         <w:rPr>
-          <w:rFonts w:hint="cs"/>
           <w:sz w:val="24"/>
           <w:szCs w:val="24"/>
           <w:u w:val="single"/>
@@ -5656,6 +5701,7 @@
       </w:pPr>
       <w:r>
         <w:rPr>
+          <w:noProof/>
           <w:rtl/>
         </w:rPr>
         <w:drawing>
@@ -5674,7 +5720,7 @@
                     <pic:cNvPicPr/>
                   </pic:nvPicPr>
                   <pic:blipFill>
-                    <a:blip r:embed="rId27"/>
+                    <a:blip r:embed="rId29"/>
                     <a:stretch>
                       <a:fillRect/>
                     </a:stretch>
@@ -5699,7 +5745,6 @@
       <w:pPr>
         <w:bidi/>
         <w:rPr>
-          <w:rFonts w:hint="cs"/>
           <w:rtl/>
           <w:lang w:val="en-US"/>
         </w:rPr>
@@ -5818,6 +5863,7 @@
       </w:pPr>
       <w:r>
         <w:rPr>
+          <w:noProof/>
           <w:rtl/>
         </w:rPr>
         <w:drawing>
@@ -5844,7 +5890,7 @@
                     <pic:cNvPicPr/>
                   </pic:nvPicPr>
                   <pic:blipFill>
-                    <a:blip r:embed="rId28">
+                    <a:blip r:embed="rId30">
                       <a:extLst>
                         <a:ext uri="{28A0092B-C50C-407E-A947-70E740481C1C}">
                           <a14:useLocalDpi xmlns:a14="http://schemas.microsoft.com/office/drawing/2010/main" val="0"/>
@@ -5914,6 +5960,7 @@
       </w:pPr>
       <w:r>
         <w:rPr>
+          <w:noProof/>
           <w:rtl/>
         </w:rPr>
         <w:drawing>
@@ -5932,7 +5979,7 @@
                     <pic:cNvPicPr/>
                   </pic:nvPicPr>
                   <pic:blipFill>
-                    <a:blip r:embed="rId29"/>
+                    <a:blip r:embed="rId31"/>
                     <a:stretch>
                       <a:fillRect/>
                     </a:stretch>

</xml_diff>

<commit_message>
Updated docks and added PDF
</commit_message>
<xml_diff>
--- a/Documentation.docx
+++ b/Documentation.docx
@@ -890,7 +890,6 @@
           <w:u w:val="single"/>
           <w:rtl/>
         </w:rPr>
-        <w:lastRenderedPageBreak/>
         <w:t xml:space="preserve">הסבר על כל </w:t>
       </w:r>
       <w:r>
@@ -1227,9 +1226,9 @@
           <w:rtl/>
         </w:rPr>
         <w:drawing>
-          <wp:inline distT="0" distB="0" distL="0" distR="0" wp14:anchorId="29AA90E6" wp14:editId="642C8973">
-            <wp:extent cx="3150226" cy="2995612"/>
-            <wp:effectExtent l="0" t="0" r="0" b="0"/>
+          <wp:inline distT="0" distB="0" distL="0" distR="0" wp14:anchorId="29AA90E6" wp14:editId="75B4AFA1">
+            <wp:extent cx="2796640" cy="2659380"/>
+            <wp:effectExtent l="0" t="0" r="3810" b="7620"/>
             <wp:docPr id="1433255321" name="Picture 1" descr="A screenshot of a computer&#10;&#10;Description automatically generated"/>
             <wp:cNvGraphicFramePr>
               <a:graphicFrameLocks xmlns:a="http://schemas.openxmlformats.org/drawingml/2006/main" noChangeAspect="1"/>
@@ -1250,7 +1249,7 @@
                   <pic:spPr>
                     <a:xfrm>
                       <a:off x="0" y="0"/>
-                      <a:ext cx="3179196" cy="3023160"/>
+                      <a:ext cx="2834677" cy="2695550"/>
                     </a:xfrm>
                     <a:prstGeom prst="rect">
                       <a:avLst/>
@@ -2496,7 +2495,6 @@
           <w:szCs w:val="24"/>
           <w:rtl/>
         </w:rPr>
-        <w:lastRenderedPageBreak/>
         <w:t>קוד ב-</w:t>
       </w:r>
       <w:r>
@@ -2533,7 +2531,7 @@
           <w:rtl/>
         </w:rPr>
         <w:drawing>
-          <wp:anchor distT="0" distB="0" distL="114300" distR="114300" simplePos="0" relativeHeight="251660288" behindDoc="0" locked="0" layoutInCell="1" allowOverlap="1" wp14:anchorId="6DCD9969" wp14:editId="43AFFADC">
+          <wp:anchor distT="0" distB="0" distL="114300" distR="114300" simplePos="0" relativeHeight="251660288" behindDoc="0" locked="0" layoutInCell="1" allowOverlap="1" wp14:anchorId="6DCD9969" wp14:editId="6E19504F">
             <wp:simplePos x="0" y="0"/>
             <wp:positionH relativeFrom="column">
               <wp:posOffset>2962275</wp:posOffset>
@@ -3104,7 +3102,7 @@
         </w:rPr>
         <w:lastRenderedPageBreak/>
         <w:drawing>
-          <wp:anchor distT="0" distB="0" distL="114300" distR="114300" simplePos="0" relativeHeight="251662336" behindDoc="0" locked="0" layoutInCell="1" allowOverlap="1" wp14:anchorId="1A414588" wp14:editId="3FD0AE00">
+          <wp:anchor distT="0" distB="0" distL="114300" distR="114300" simplePos="0" relativeHeight="251662336" behindDoc="0" locked="0" layoutInCell="1" allowOverlap="1" wp14:anchorId="1A414588" wp14:editId="76D54086">
             <wp:simplePos x="0" y="0"/>
             <wp:positionH relativeFrom="column">
               <wp:posOffset>1945005</wp:posOffset>
@@ -3428,7 +3426,7 @@
           <w:rtl/>
         </w:rPr>
         <w:drawing>
-          <wp:anchor distT="0" distB="0" distL="114300" distR="114300" simplePos="0" relativeHeight="251663360" behindDoc="0" locked="0" layoutInCell="1" allowOverlap="1" wp14:anchorId="51E9C150" wp14:editId="0396809D">
+          <wp:anchor distT="0" distB="0" distL="114300" distR="114300" simplePos="0" relativeHeight="251663360" behindDoc="0" locked="0" layoutInCell="1" allowOverlap="1" wp14:anchorId="51E9C150" wp14:editId="3FFD633F">
             <wp:simplePos x="0" y="0"/>
             <wp:positionH relativeFrom="margin">
               <wp:posOffset>2261870</wp:posOffset>
@@ -3665,7 +3663,6 @@
           <w:noProof/>
           <w:rtl/>
         </w:rPr>
-        <w:lastRenderedPageBreak/>
         <w:drawing>
           <wp:anchor distT="0" distB="0" distL="114300" distR="114300" simplePos="0" relativeHeight="251664384" behindDoc="0" locked="0" layoutInCell="1" allowOverlap="1" wp14:anchorId="6BFD4F5C" wp14:editId="0E751864">
             <wp:simplePos x="0" y="0"/>
@@ -3800,6 +3797,7 @@
           <w:rFonts w:hint="cs"/>
           <w:rtl/>
         </w:rPr>
+        <w:lastRenderedPageBreak/>
         <w:t>תיעוד</w:t>
       </w:r>
       <w:r>
@@ -3840,7 +3838,7 @@
           <w:rtl/>
         </w:rPr>
         <w:drawing>
-          <wp:anchor distT="0" distB="0" distL="114300" distR="114300" simplePos="0" relativeHeight="251665408" behindDoc="0" locked="0" layoutInCell="1" allowOverlap="1" wp14:anchorId="73C47081" wp14:editId="5B591564">
+          <wp:anchor distT="0" distB="0" distL="114300" distR="114300" simplePos="0" relativeHeight="251665408" behindDoc="0" locked="0" layoutInCell="1" allowOverlap="1" wp14:anchorId="73C47081" wp14:editId="4376CF59">
             <wp:simplePos x="0" y="0"/>
             <wp:positionH relativeFrom="column">
               <wp:posOffset>2411506</wp:posOffset>
@@ -4093,7 +4091,7 @@
           <w:lang w:val="en-US"/>
         </w:rPr>
         <w:drawing>
-          <wp:anchor distT="0" distB="0" distL="114300" distR="114300" simplePos="0" relativeHeight="251667456" behindDoc="0" locked="0" layoutInCell="1" allowOverlap="1" wp14:anchorId="1C87EE90" wp14:editId="2DCAE251">
+          <wp:anchor distT="0" distB="0" distL="114300" distR="114300" simplePos="0" relativeHeight="251667456" behindDoc="0" locked="0" layoutInCell="1" allowOverlap="1" wp14:anchorId="1C87EE90" wp14:editId="2FA0B61A">
             <wp:simplePos x="0" y="0"/>
             <wp:positionH relativeFrom="margin">
               <wp:posOffset>1968500</wp:posOffset>
@@ -4383,7 +4381,6 @@
           <w:rtl/>
           <w:lang w:val="en-US"/>
         </w:rPr>
-        <w:lastRenderedPageBreak/>
         <w:drawing>
           <wp:anchor distT="0" distB="0" distL="114300" distR="114300" simplePos="0" relativeHeight="251668480" behindDoc="0" locked="0" layoutInCell="1" allowOverlap="1" wp14:anchorId="6F6262DA" wp14:editId="17859577">
             <wp:simplePos x="0" y="0"/>
@@ -4528,8 +4525,9 @@
           <w:rtl/>
           <w:lang w:val="en-US"/>
         </w:rPr>
+        <w:lastRenderedPageBreak/>
         <w:drawing>
-          <wp:anchor distT="0" distB="0" distL="114300" distR="114300" simplePos="0" relativeHeight="251669504" behindDoc="0" locked="0" layoutInCell="1" allowOverlap="1" wp14:anchorId="1426ADDA" wp14:editId="082C7D2D">
+          <wp:anchor distT="0" distB="0" distL="114300" distR="114300" simplePos="0" relativeHeight="251669504" behindDoc="0" locked="0" layoutInCell="1" allowOverlap="1" wp14:anchorId="1426ADDA" wp14:editId="6FC33A4E">
             <wp:simplePos x="0" y="0"/>
             <wp:positionH relativeFrom="margin">
               <wp:align>right</wp:align>
@@ -4912,6 +4910,7 @@
     <w:p>
       <w:pPr>
         <w:bidi/>
+        <w:jc w:val="center"/>
         <w:rPr>
           <w:b/>
           <w:bCs/>
@@ -4983,7 +4982,6 @@
           <w:rtl/>
           <w:lang w:val="en-US"/>
         </w:rPr>
-        <w:lastRenderedPageBreak/>
         <w:t>פונקציה זו נותנת ערכים לתאים שונים ב-</w:t>
       </w:r>
       <w:r>
@@ -5219,15 +5217,25 @@
       <w:pPr>
         <w:bidi/>
         <w:rPr>
-          <w:lang w:val="en-US"/>
-        </w:rPr>
-      </w:pPr>
-      <w:r>
-        <w:rPr>
-          <w:rFonts w:hint="cs"/>
-          <w:rtl/>
-          <w:lang w:val="en-US"/>
-        </w:rPr>
+          <w:rtl/>
+          <w:lang w:val="en-US"/>
+        </w:rPr>
+      </w:pPr>
+    </w:p>
+    <w:p>
+      <w:pPr>
+        <w:bidi/>
+        <w:rPr>
+          <w:lang w:val="en-US"/>
+        </w:rPr>
+      </w:pPr>
+      <w:r>
+        <w:rPr>
+          <w:rFonts w:hint="cs"/>
+          <w:rtl/>
+          <w:lang w:val="en-US"/>
+        </w:rPr>
+        <w:lastRenderedPageBreak/>
         <w:t xml:space="preserve">תיעוד פונקציית </w:t>
       </w:r>
       <w:proofErr w:type="spellStart"/>
@@ -5603,7 +5611,6 @@
           <w:noProof/>
           <w:rtl/>
         </w:rPr>
-        <w:lastRenderedPageBreak/>
         <w:drawing>
           <wp:inline distT="0" distB="0" distL="0" distR="0" wp14:anchorId="4A26788E" wp14:editId="55FA171B">
             <wp:extent cx="4852295" cy="2774505"/>
@@ -5654,6 +5661,7 @@
           <w:rFonts w:hint="cs"/>
           <w:rtl/>
         </w:rPr>
+        <w:lastRenderedPageBreak/>
         <w:t>נשים לב שהערת ה-</w:t>
       </w:r>
       <w:r>
@@ -5854,9 +5862,6 @@
       <w:pPr>
         <w:bidi/>
         <w:jc w:val="right"/>
-        <w:rPr>
-          <w:rtl/>
-        </w:rPr>
       </w:pPr>
       <w:r>
         <w:rPr>
@@ -5903,7 +5908,631 @@
     <w:p>
       <w:pPr>
         <w:bidi/>
-      </w:pPr>
+        <w:jc w:val="right"/>
+        <w:rPr>
+          <w:rtl/>
+        </w:rPr>
+      </w:pPr>
+    </w:p>
+    <w:p>
+      <w:pPr>
+        <w:bidi/>
+        <w:rPr>
+          <w:b/>
+          <w:bCs/>
+          <w:sz w:val="24"/>
+          <w:szCs w:val="24"/>
+        </w:rPr>
+      </w:pPr>
+      <w:r>
+        <w:rPr>
+          <w:rFonts w:hint="cs"/>
+          <w:b/>
+          <w:bCs/>
+          <w:sz w:val="24"/>
+          <w:szCs w:val="24"/>
+          <w:rtl/>
+        </w:rPr>
+        <w:t>מסקנות:</w:t>
+      </w:r>
+    </w:p>
+    <w:p>
+      <w:pPr>
+        <w:bidi/>
+        <w:rPr>
+          <w:sz w:val="24"/>
+          <w:szCs w:val="24"/>
+          <w:rtl/>
+        </w:rPr>
+      </w:pPr>
+      <w:r>
+        <w:rPr>
+          <w:rFonts w:hint="cs"/>
+          <w:sz w:val="24"/>
+          <w:szCs w:val="24"/>
+          <w:rtl/>
+        </w:rPr>
+        <w:t>בסוף הקבצים מהם הכנו את הגרפים, הוספנו את הסטטיסטיקות הבאות:</w:t>
+      </w:r>
+    </w:p>
+    <w:p>
+      <w:pPr>
+        <w:bidi/>
+        <w:jc w:val="center"/>
+        <w:rPr>
+          <w:rFonts w:hint="cs"/>
+          <w:b/>
+          <w:bCs/>
+          <w:rtl/>
+          <w:lang w:val="en-US"/>
+        </w:rPr>
+      </w:pPr>
+      <w:r>
+        <w:rPr>
+          <w:b/>
+          <w:bCs/>
+          <w:lang w:val="en-US"/>
+        </w:rPr>
+        <w:t>C</w:t>
+      </w:r>
+    </w:p>
+    <w:p>
+      <w:pPr>
+        <w:bidi/>
+        <w:jc w:val="center"/>
+        <w:rPr>
+          <w:rtl/>
+        </w:rPr>
+      </w:pPr>
+      <w:r>
+        <w:rPr>
+          <w:rFonts w:cs="Arial"/>
+          <w:rtl/>
+        </w:rPr>
+        <w:drawing>
+          <wp:inline distT="0" distB="0" distL="0" distR="0" wp14:anchorId="5523C66F" wp14:editId="3ABD2DCE">
+            <wp:extent cx="3953427" cy="685896"/>
+            <wp:effectExtent l="0" t="0" r="0" b="0"/>
+            <wp:docPr id="17061770" name="Picture 1" descr="A black background with white text&#10;&#10;Description automatically generated"/>
+            <wp:cNvGraphicFramePr>
+              <a:graphicFrameLocks xmlns:a="http://schemas.openxmlformats.org/drawingml/2006/main" noChangeAspect="1"/>
+            </wp:cNvGraphicFramePr>
+            <a:graphic xmlns:a="http://schemas.openxmlformats.org/drawingml/2006/main">
+              <a:graphicData uri="http://schemas.openxmlformats.org/drawingml/2006/picture">
+                <pic:pic xmlns:pic="http://schemas.openxmlformats.org/drawingml/2006/picture">
+                  <pic:nvPicPr>
+                    <pic:cNvPr id="17061770" name="Picture 1" descr="A black background with white text&#10;&#10;Description automatically generated"/>
+                    <pic:cNvPicPr/>
+                  </pic:nvPicPr>
+                  <pic:blipFill>
+                    <a:blip r:embed="rId32"/>
+                    <a:stretch>
+                      <a:fillRect/>
+                    </a:stretch>
+                  </pic:blipFill>
+                  <pic:spPr>
+                    <a:xfrm>
+                      <a:off x="0" y="0"/>
+                      <a:ext cx="3953427" cy="685896"/>
+                    </a:xfrm>
+                    <a:prstGeom prst="rect">
+                      <a:avLst/>
+                    </a:prstGeom>
+                  </pic:spPr>
+                </pic:pic>
+              </a:graphicData>
+            </a:graphic>
+          </wp:inline>
+        </w:drawing>
+      </w:r>
+    </w:p>
+    <w:p>
+      <w:pPr>
+        <w:bidi/>
+        <w:jc w:val="center"/>
+        <w:rPr>
+          <w:b/>
+          <w:bCs/>
+          <w:rtl/>
+          <w:lang w:val="en-US"/>
+        </w:rPr>
+      </w:pPr>
+      <w:r>
+        <w:rPr>
+          <w:b/>
+          <w:bCs/>
+          <w:lang w:val="en-US"/>
+        </w:rPr>
+        <w:t>Python</w:t>
+      </w:r>
+    </w:p>
+    <w:p>
+      <w:pPr>
+        <w:bidi/>
+        <w:jc w:val="center"/>
+        <w:rPr>
+          <w:rFonts w:hint="cs"/>
+          <w:lang w:val="en-US"/>
+        </w:rPr>
+      </w:pPr>
+      <w:r>
+        <w:rPr>
+          <w:rFonts w:cs="Arial"/>
+          <w:rtl/>
+          <w:lang w:val="en-US"/>
+        </w:rPr>
+        <w:drawing>
+          <wp:inline distT="0" distB="0" distL="0" distR="0" wp14:anchorId="51B4DC15" wp14:editId="226C0372">
+            <wp:extent cx="3848637" cy="657317"/>
+            <wp:effectExtent l="0" t="0" r="0" b="9525"/>
+            <wp:docPr id="192057660" name="Picture 1" descr="A black background with white text&#10;&#10;Description automatically generated"/>
+            <wp:cNvGraphicFramePr>
+              <a:graphicFrameLocks xmlns:a="http://schemas.openxmlformats.org/drawingml/2006/main" noChangeAspect="1"/>
+            </wp:cNvGraphicFramePr>
+            <a:graphic xmlns:a="http://schemas.openxmlformats.org/drawingml/2006/main">
+              <a:graphicData uri="http://schemas.openxmlformats.org/drawingml/2006/picture">
+                <pic:pic xmlns:pic="http://schemas.openxmlformats.org/drawingml/2006/picture">
+                  <pic:nvPicPr>
+                    <pic:cNvPr id="776527284" name="Picture 1" descr="A black background with white text&#10;&#10;Description automatically generated"/>
+                    <pic:cNvPicPr/>
+                  </pic:nvPicPr>
+                  <pic:blipFill>
+                    <a:blip r:embed="rId33"/>
+                    <a:stretch>
+                      <a:fillRect/>
+                    </a:stretch>
+                  </pic:blipFill>
+                  <pic:spPr>
+                    <a:xfrm>
+                      <a:off x="0" y="0"/>
+                      <a:ext cx="3848637" cy="657317"/>
+                    </a:xfrm>
+                    <a:prstGeom prst="rect">
+                      <a:avLst/>
+                    </a:prstGeom>
+                  </pic:spPr>
+                </pic:pic>
+              </a:graphicData>
+            </a:graphic>
+          </wp:inline>
+        </w:drawing>
+      </w:r>
+    </w:p>
+    <w:p>
+      <w:pPr>
+        <w:bidi/>
+        <w:rPr>
+          <w:sz w:val="24"/>
+          <w:szCs w:val="24"/>
+          <w:rtl/>
+        </w:rPr>
+      </w:pPr>
+    </w:p>
+    <w:p>
+      <w:pPr>
+        <w:bidi/>
+        <w:rPr>
+          <w:sz w:val="24"/>
+          <w:szCs w:val="24"/>
+          <w:rtl/>
+          <w:lang w:val="en-US"/>
+        </w:rPr>
+      </w:pPr>
+      <w:r>
+        <w:rPr>
+          <w:rFonts w:hint="cs"/>
+          <w:sz w:val="24"/>
+          <w:szCs w:val="24"/>
+          <w:rtl/>
+        </w:rPr>
+        <w:t>ניתן לראות ש</w:t>
+      </w:r>
+      <w:r>
+        <w:rPr>
+          <w:rFonts w:hint="cs"/>
+          <w:sz w:val="24"/>
+          <w:szCs w:val="24"/>
+          <w:rtl/>
+          <w:lang w:val="en-US"/>
+        </w:rPr>
+        <w:t>-</w:t>
+      </w:r>
+      <w:proofErr w:type="spellStart"/>
+      <w:r>
+        <w:rPr>
+          <w:sz w:val="24"/>
+          <w:szCs w:val="24"/>
+          <w:lang w:val="en-US"/>
+        </w:rPr>
+        <w:t>syn_flood.c</w:t>
+      </w:r>
+      <w:proofErr w:type="spellEnd"/>
+      <w:r>
+        <w:rPr>
+          <w:rFonts w:hint="cs"/>
+          <w:sz w:val="24"/>
+          <w:szCs w:val="24"/>
+          <w:rtl/>
+          <w:lang w:val="en-US"/>
+        </w:rPr>
+        <w:t xml:space="preserve"> שלח </w:t>
+      </w:r>
+      <w:proofErr w:type="spellStart"/>
+      <w:r>
+        <w:rPr>
+          <w:rFonts w:hint="cs"/>
+          <w:sz w:val="24"/>
+          <w:szCs w:val="24"/>
+          <w:rtl/>
+          <w:lang w:val="en-US"/>
+        </w:rPr>
+        <w:t>פאקטות</w:t>
+      </w:r>
+      <w:proofErr w:type="spellEnd"/>
+      <w:r>
+        <w:rPr>
+          <w:rFonts w:hint="cs"/>
+          <w:sz w:val="24"/>
+          <w:szCs w:val="24"/>
+          <w:rtl/>
+          <w:lang w:val="en-US"/>
+        </w:rPr>
+        <w:t xml:space="preserve"> </w:t>
+      </w:r>
+      <w:r>
+        <w:rPr>
+          <w:rFonts w:hint="cs"/>
+          <w:sz w:val="24"/>
+          <w:szCs w:val="24"/>
+          <w:rtl/>
+          <w:lang w:val="en-US"/>
+        </w:rPr>
+        <w:t>בקצב מהיר</w:t>
+      </w:r>
+      <w:r>
+        <w:rPr>
+          <w:rFonts w:hint="cs"/>
+          <w:sz w:val="24"/>
+          <w:szCs w:val="24"/>
+          <w:rtl/>
+          <w:lang w:val="en-US"/>
+        </w:rPr>
+        <w:t xml:space="preserve"> יותר מ-</w:t>
+      </w:r>
+      <w:r>
+        <w:rPr>
+          <w:sz w:val="24"/>
+          <w:szCs w:val="24"/>
+          <w:lang w:val="en-US"/>
+        </w:rPr>
+        <w:t>syn_flood.py</w:t>
+      </w:r>
+      <w:r>
+        <w:rPr>
+          <w:rFonts w:hint="cs"/>
+          <w:sz w:val="24"/>
+          <w:szCs w:val="24"/>
+          <w:rtl/>
+          <w:lang w:val="en-US"/>
+        </w:rPr>
+        <w:t>.</w:t>
+      </w:r>
+    </w:p>
+    <w:p>
+      <w:pPr>
+        <w:bidi/>
+        <w:rPr>
+          <w:sz w:val="24"/>
+          <w:szCs w:val="24"/>
+          <w:rtl/>
+          <w:lang w:val="en-US"/>
+        </w:rPr>
+      </w:pPr>
+      <w:r>
+        <w:rPr>
+          <w:rFonts w:hint="cs"/>
+          <w:sz w:val="24"/>
+          <w:szCs w:val="24"/>
+          <w:rtl/>
+          <w:lang w:val="en-US"/>
+        </w:rPr>
+        <w:t>מתוך כך, אנחנו מצפים שהקוד ב-</w:t>
+      </w:r>
+      <w:r>
+        <w:rPr>
+          <w:sz w:val="24"/>
+          <w:szCs w:val="24"/>
+          <w:lang w:val="en-US"/>
+        </w:rPr>
+        <w:t>C</w:t>
+      </w:r>
+      <w:r>
+        <w:rPr>
+          <w:rFonts w:hint="cs"/>
+          <w:sz w:val="24"/>
+          <w:szCs w:val="24"/>
+          <w:rtl/>
+          <w:lang w:val="en-US"/>
+        </w:rPr>
+        <w:t xml:space="preserve"> יגרום להאטה משמעותית יותר בתפקוד השרת אותו אנו תוקפים</w:t>
+      </w:r>
+      <w:r>
+        <w:rPr>
+          <w:rFonts w:hint="cs"/>
+          <w:sz w:val="24"/>
+          <w:szCs w:val="24"/>
+          <w:rtl/>
+          <w:lang w:val="en-US"/>
+        </w:rPr>
+        <w:t xml:space="preserve">, </w:t>
+      </w:r>
+      <w:r>
+        <w:rPr>
+          <w:rFonts w:hint="cs"/>
+          <w:sz w:val="24"/>
+          <w:szCs w:val="24"/>
+          <w:rtl/>
+          <w:lang w:val="en-US"/>
+        </w:rPr>
+        <w:t xml:space="preserve">שכן יש לשרת פחות זמן בין כל </w:t>
+      </w:r>
+      <w:r>
+        <w:rPr>
+          <w:sz w:val="24"/>
+          <w:szCs w:val="24"/>
+          <w:lang w:val="en-US"/>
+        </w:rPr>
+        <w:t>SYN</w:t>
+      </w:r>
+      <w:r>
+        <w:rPr>
+          <w:rFonts w:hint="cs"/>
+          <w:sz w:val="24"/>
+          <w:szCs w:val="24"/>
+          <w:rtl/>
+          <w:lang w:val="en-US"/>
+        </w:rPr>
+        <w:t xml:space="preserve"> ולכן מקצה משאבים מהר יותר מאשר המשאבים </w:t>
+      </w:r>
+      <w:r>
+        <w:rPr>
+          <w:rFonts w:hint="cs"/>
+          <w:sz w:val="24"/>
+          <w:szCs w:val="24"/>
+          <w:rtl/>
+          <w:lang w:val="en-US"/>
+        </w:rPr>
+        <w:t>שמקצה</w:t>
+      </w:r>
+      <w:r>
+        <w:rPr>
+          <w:rFonts w:hint="cs"/>
+          <w:sz w:val="24"/>
+          <w:szCs w:val="24"/>
+          <w:rtl/>
+          <w:lang w:val="en-US"/>
+        </w:rPr>
+        <w:t xml:space="preserve"> עבור הקוד ב-</w:t>
+      </w:r>
+      <w:r>
+        <w:rPr>
+          <w:sz w:val="24"/>
+          <w:szCs w:val="24"/>
+          <w:lang w:val="en-US"/>
+        </w:rPr>
+        <w:t>Python</w:t>
+      </w:r>
+      <w:r>
+        <w:rPr>
+          <w:rFonts w:hint="cs"/>
+          <w:sz w:val="24"/>
+          <w:szCs w:val="24"/>
+          <w:rtl/>
+          <w:lang w:val="en-US"/>
+        </w:rPr>
+        <w:t xml:space="preserve"> </w:t>
+      </w:r>
+      <w:r>
+        <w:rPr>
+          <w:sz w:val="24"/>
+          <w:szCs w:val="24"/>
+          <w:rtl/>
+          <w:lang w:val="en-US"/>
+        </w:rPr>
+        <w:t>–</w:t>
+      </w:r>
+      <w:r>
+        <w:rPr>
+          <w:rFonts w:hint="cs"/>
+          <w:sz w:val="24"/>
+          <w:szCs w:val="24"/>
+          <w:rtl/>
+          <w:lang w:val="en-US"/>
+        </w:rPr>
+        <w:t xml:space="preserve"> כלומר, אי הזמינות של השרת קורית מהר יותר.</w:t>
+      </w:r>
+    </w:p>
+    <w:p>
+      <w:pPr>
+        <w:bidi/>
+        <w:rPr>
+          <w:sz w:val="24"/>
+          <w:szCs w:val="24"/>
+          <w:rtl/>
+          <w:lang w:val="en-US"/>
+        </w:rPr>
+      </w:pPr>
+      <w:r>
+        <w:rPr>
+          <w:rFonts w:hint="cs"/>
+          <w:sz w:val="24"/>
+          <w:szCs w:val="24"/>
+          <w:rtl/>
+          <w:lang w:val="en-US"/>
+        </w:rPr>
+        <w:t>עם זאת, מהגרפים שראינו על ההתפלגות של ה-</w:t>
+      </w:r>
+      <w:r>
+        <w:rPr>
+          <w:sz w:val="24"/>
+          <w:szCs w:val="24"/>
+          <w:lang w:val="en-US"/>
+        </w:rPr>
+        <w:t>RTT</w:t>
+      </w:r>
+      <w:r>
+        <w:rPr>
+          <w:rFonts w:hint="cs"/>
+          <w:sz w:val="24"/>
+          <w:szCs w:val="24"/>
+          <w:rtl/>
+          <w:lang w:val="en-US"/>
+        </w:rPr>
+        <w:t xml:space="preserve"> של הודעות ה-</w:t>
+      </w:r>
+      <w:r>
+        <w:rPr>
+          <w:sz w:val="24"/>
+          <w:szCs w:val="24"/>
+          <w:lang w:val="en-US"/>
+        </w:rPr>
+        <w:t>Ping</w:t>
+      </w:r>
+      <w:r>
+        <w:rPr>
+          <w:rFonts w:hint="cs"/>
+          <w:sz w:val="24"/>
+          <w:szCs w:val="24"/>
+          <w:rtl/>
+          <w:lang w:val="en-US"/>
+        </w:rPr>
+        <w:t xml:space="preserve"> שנשלחו עבור הקוד ב-</w:t>
+      </w:r>
+      <w:r>
+        <w:rPr>
+          <w:sz w:val="24"/>
+          <w:szCs w:val="24"/>
+          <w:lang w:val="en-US"/>
+        </w:rPr>
+        <w:t>Python</w:t>
+      </w:r>
+      <w:r>
+        <w:rPr>
+          <w:rFonts w:hint="cs"/>
+          <w:sz w:val="24"/>
+          <w:szCs w:val="24"/>
+          <w:rtl/>
+          <w:lang w:val="en-US"/>
+        </w:rPr>
+        <w:t xml:space="preserve"> וב-</w:t>
+      </w:r>
+      <w:r>
+        <w:rPr>
+          <w:sz w:val="24"/>
+          <w:szCs w:val="24"/>
+          <w:lang w:val="en-US"/>
+        </w:rPr>
+        <w:t>C</w:t>
+      </w:r>
+      <w:r>
+        <w:rPr>
+          <w:rFonts w:hint="cs"/>
+          <w:sz w:val="24"/>
+          <w:szCs w:val="24"/>
+          <w:rtl/>
+          <w:lang w:val="en-US"/>
+        </w:rPr>
+        <w:t xml:space="preserve"> אנו רואים האטה משמעותית יותר בקוד ב-</w:t>
+      </w:r>
+      <w:r>
+        <w:rPr>
+          <w:sz w:val="24"/>
+          <w:szCs w:val="24"/>
+          <w:lang w:val="en-US"/>
+        </w:rPr>
+        <w:t>Python</w:t>
+      </w:r>
+      <w:r>
+        <w:rPr>
+          <w:rFonts w:hint="cs"/>
+          <w:sz w:val="24"/>
+          <w:szCs w:val="24"/>
+          <w:rtl/>
+          <w:lang w:val="en-US"/>
+        </w:rPr>
+        <w:t>.</w:t>
+      </w:r>
+    </w:p>
+    <w:p>
+      <w:pPr>
+        <w:bidi/>
+        <w:rPr>
+          <w:rFonts w:hint="cs"/>
+          <w:sz w:val="24"/>
+          <w:szCs w:val="24"/>
+          <w:rtl/>
+          <w:lang w:val="en-US"/>
+        </w:rPr>
+      </w:pPr>
+      <w:r>
+        <w:rPr>
+          <w:rFonts w:hint="cs"/>
+          <w:sz w:val="24"/>
+          <w:szCs w:val="24"/>
+          <w:rtl/>
+          <w:lang w:val="en-US"/>
+        </w:rPr>
+        <w:t>משמע ש-</w:t>
+      </w:r>
+      <w:r>
+        <w:rPr>
+          <w:sz w:val="24"/>
+          <w:szCs w:val="24"/>
+          <w:lang w:val="en-US"/>
+        </w:rPr>
+        <w:t>syn_flood.py</w:t>
+      </w:r>
+      <w:r>
+        <w:rPr>
+          <w:rFonts w:hint="cs"/>
+          <w:sz w:val="24"/>
+          <w:szCs w:val="24"/>
+          <w:rtl/>
+          <w:lang w:val="en-US"/>
+        </w:rPr>
+        <w:t xml:space="preserve"> יצר האטה משמעותית יותר בתפקוד השרת.</w:t>
+      </w:r>
+    </w:p>
+    <w:p>
+      <w:pPr>
+        <w:bidi/>
+        <w:rPr>
+          <w:rFonts w:hint="cs"/>
+          <w:sz w:val="24"/>
+          <w:szCs w:val="24"/>
+          <w:lang w:val="en-US"/>
+        </w:rPr>
+      </w:pPr>
+      <w:r>
+        <w:rPr>
+          <w:rFonts w:hint="cs"/>
+          <w:sz w:val="24"/>
+          <w:szCs w:val="24"/>
+          <w:rtl/>
+          <w:lang w:val="en-US"/>
+        </w:rPr>
+        <w:t>ולכן ההנחה שלנו שגויה</w:t>
+      </w:r>
+      <w:r>
+        <w:rPr>
+          <w:rFonts w:hint="cs"/>
+          <w:sz w:val="24"/>
+          <w:szCs w:val="24"/>
+          <w:rtl/>
+          <w:lang w:val="en-US"/>
+        </w:rPr>
+        <w:t>.</w:t>
+      </w:r>
     </w:p>
     <w:sectPr>
       <w:pgSz w:w="11906" w:h="16838"/>
@@ -6160,7 +6789,7 @@
         <w:kern w:val="2"/>
         <w:sz w:val="22"/>
         <w:szCs w:val="22"/>
-        <w:lang w:eastAsia="en-US" w:bidi="he-IL"/>
+        <w:lang w:val="en-IL" w:eastAsia="en-US" w:bidi="he-IL"/>
         <w14:ligatures w14:val="standardContextual"/>
       </w:rPr>
     </w:rPrDefault>
@@ -6548,16 +7177,16 @@
     <w:lsdException w:name="Unresolved Mention" w:semiHidden="1" w:unhideWhenUsed="1"/>
     <w:lsdException w:name="Smart Link" w:semiHidden="1" w:unhideWhenUsed="1"/>
   </w:latentStyles>
-  <w:style w:type="paragraph" w:default="1" w:styleId="a">
+  <w:style w:type="paragraph" w:default="1" w:styleId="Normal">
     <w:name w:val="Normal"/>
     <w:qFormat/>
-    <w:rsid w:val="005A276F"/>
+    <w:rsid w:val="00FE6D46"/>
   </w:style>
-  <w:style w:type="paragraph" w:styleId="1">
+  <w:style w:type="paragraph" w:styleId="Heading1">
     <w:name w:val="heading 1"/>
-    <w:basedOn w:val="a"/>
-    <w:next w:val="a"/>
-    <w:link w:val="10"/>
+    <w:basedOn w:val="Normal"/>
+    <w:next w:val="Normal"/>
+    <w:link w:val="Heading1Char"/>
     <w:uiPriority w:val="9"/>
     <w:qFormat/>
     <w:rsid w:val="00810385"/>
@@ -6574,11 +7203,11 @@
       <w:szCs w:val="40"/>
     </w:rPr>
   </w:style>
-  <w:style w:type="paragraph" w:styleId="2">
+  <w:style w:type="paragraph" w:styleId="Heading2">
     <w:name w:val="heading 2"/>
-    <w:basedOn w:val="a"/>
-    <w:next w:val="a"/>
-    <w:link w:val="20"/>
+    <w:basedOn w:val="Normal"/>
+    <w:next w:val="Normal"/>
+    <w:link w:val="Heading2Char"/>
     <w:uiPriority w:val="9"/>
     <w:semiHidden/>
     <w:unhideWhenUsed/>
@@ -6597,11 +7226,11 @@
       <w:szCs w:val="32"/>
     </w:rPr>
   </w:style>
-  <w:style w:type="paragraph" w:styleId="3">
+  <w:style w:type="paragraph" w:styleId="Heading3">
     <w:name w:val="heading 3"/>
-    <w:basedOn w:val="a"/>
-    <w:next w:val="a"/>
-    <w:link w:val="30"/>
+    <w:basedOn w:val="Normal"/>
+    <w:next w:val="Normal"/>
+    <w:link w:val="Heading3Char"/>
     <w:uiPriority w:val="9"/>
     <w:semiHidden/>
     <w:unhideWhenUsed/>
@@ -6620,11 +7249,11 @@
       <w:szCs w:val="28"/>
     </w:rPr>
   </w:style>
-  <w:style w:type="paragraph" w:styleId="4">
+  <w:style w:type="paragraph" w:styleId="Heading4">
     <w:name w:val="heading 4"/>
-    <w:basedOn w:val="a"/>
-    <w:next w:val="a"/>
-    <w:link w:val="40"/>
+    <w:basedOn w:val="Normal"/>
+    <w:next w:val="Normal"/>
+    <w:link w:val="Heading4Char"/>
     <w:uiPriority w:val="9"/>
     <w:semiHidden/>
     <w:unhideWhenUsed/>
@@ -6643,11 +7272,11 @@
       <w:color w:val="0F4761" w:themeColor="accent1" w:themeShade="BF"/>
     </w:rPr>
   </w:style>
-  <w:style w:type="paragraph" w:styleId="5">
+  <w:style w:type="paragraph" w:styleId="Heading5">
     <w:name w:val="heading 5"/>
-    <w:basedOn w:val="a"/>
-    <w:next w:val="a"/>
-    <w:link w:val="50"/>
+    <w:basedOn w:val="Normal"/>
+    <w:next w:val="Normal"/>
+    <w:link w:val="Heading5Char"/>
     <w:uiPriority w:val="9"/>
     <w:semiHidden/>
     <w:unhideWhenUsed/>
@@ -6664,11 +7293,11 @@
       <w:color w:val="0F4761" w:themeColor="accent1" w:themeShade="BF"/>
     </w:rPr>
   </w:style>
-  <w:style w:type="paragraph" w:styleId="6">
+  <w:style w:type="paragraph" w:styleId="Heading6">
     <w:name w:val="heading 6"/>
-    <w:basedOn w:val="a"/>
-    <w:next w:val="a"/>
-    <w:link w:val="60"/>
+    <w:basedOn w:val="Normal"/>
+    <w:next w:val="Normal"/>
+    <w:link w:val="Heading6Char"/>
     <w:uiPriority w:val="9"/>
     <w:semiHidden/>
     <w:unhideWhenUsed/>
@@ -6687,11 +7316,11 @@
       <w:color w:val="595959" w:themeColor="text1" w:themeTint="A6"/>
     </w:rPr>
   </w:style>
-  <w:style w:type="paragraph" w:styleId="7">
+  <w:style w:type="paragraph" w:styleId="Heading7">
     <w:name w:val="heading 7"/>
-    <w:basedOn w:val="a"/>
-    <w:next w:val="a"/>
-    <w:link w:val="70"/>
+    <w:basedOn w:val="Normal"/>
+    <w:next w:val="Normal"/>
+    <w:link w:val="Heading7Char"/>
     <w:uiPriority w:val="9"/>
     <w:semiHidden/>
     <w:unhideWhenUsed/>
@@ -6708,11 +7337,11 @@
       <w:color w:val="595959" w:themeColor="text1" w:themeTint="A6"/>
     </w:rPr>
   </w:style>
-  <w:style w:type="paragraph" w:styleId="8">
+  <w:style w:type="paragraph" w:styleId="Heading8">
     <w:name w:val="heading 8"/>
-    <w:basedOn w:val="a"/>
-    <w:next w:val="a"/>
-    <w:link w:val="80"/>
+    <w:basedOn w:val="Normal"/>
+    <w:next w:val="Normal"/>
+    <w:link w:val="Heading8Char"/>
     <w:uiPriority w:val="9"/>
     <w:semiHidden/>
     <w:unhideWhenUsed/>
@@ -6731,11 +7360,11 @@
       <w:color w:val="272727" w:themeColor="text1" w:themeTint="D8"/>
     </w:rPr>
   </w:style>
-  <w:style w:type="paragraph" w:styleId="9">
+  <w:style w:type="paragraph" w:styleId="Heading9">
     <w:name w:val="heading 9"/>
-    <w:basedOn w:val="a"/>
-    <w:next w:val="a"/>
-    <w:link w:val="90"/>
+    <w:basedOn w:val="Normal"/>
+    <w:next w:val="Normal"/>
+    <w:link w:val="Heading9Char"/>
     <w:uiPriority w:val="9"/>
     <w:semiHidden/>
     <w:unhideWhenUsed/>
@@ -6752,13 +7381,13 @@
       <w:color w:val="272727" w:themeColor="text1" w:themeTint="D8"/>
     </w:rPr>
   </w:style>
-  <w:style w:type="character" w:default="1" w:styleId="a0">
+  <w:style w:type="character" w:default="1" w:styleId="DefaultParagraphFont">
     <w:name w:val="Default Paragraph Font"/>
     <w:uiPriority w:val="1"/>
     <w:semiHidden/>
     <w:unhideWhenUsed/>
   </w:style>
-  <w:style w:type="table" w:default="1" w:styleId="a1">
+  <w:style w:type="table" w:default="1" w:styleId="TableNormal">
     <w:name w:val="Normal Table"/>
     <w:uiPriority w:val="99"/>
     <w:semiHidden/>
@@ -6773,16 +7402,16 @@
       </w:tblCellMar>
     </w:tblPr>
   </w:style>
-  <w:style w:type="numbering" w:default="1" w:styleId="a2">
+  <w:style w:type="numbering" w:default="1" w:styleId="NoList">
     <w:name w:val="No List"/>
     <w:uiPriority w:val="99"/>
     <w:semiHidden/>
     <w:unhideWhenUsed/>
   </w:style>
-  <w:style w:type="character" w:customStyle="1" w:styleId="10">
-    <w:name w:val="כותרת 1 תו"/>
-    <w:basedOn w:val="a0"/>
-    <w:link w:val="1"/>
+  <w:style w:type="character" w:customStyle="1" w:styleId="Heading1Char">
+    <w:name w:val="Heading 1 Char"/>
+    <w:basedOn w:val="DefaultParagraphFont"/>
+    <w:link w:val="Heading1"/>
     <w:uiPriority w:val="9"/>
     <w:rsid w:val="00810385"/>
     <w:rPr>
@@ -6792,10 +7421,10 @@
       <w:szCs w:val="40"/>
     </w:rPr>
   </w:style>
-  <w:style w:type="character" w:customStyle="1" w:styleId="20">
-    <w:name w:val="כותרת 2 תו"/>
-    <w:basedOn w:val="a0"/>
-    <w:link w:val="2"/>
+  <w:style w:type="character" w:customStyle="1" w:styleId="Heading2Char">
+    <w:name w:val="Heading 2 Char"/>
+    <w:basedOn w:val="DefaultParagraphFont"/>
+    <w:link w:val="Heading2"/>
     <w:uiPriority w:val="9"/>
     <w:semiHidden/>
     <w:rsid w:val="00810385"/>
@@ -6806,10 +7435,10 @@
       <w:szCs w:val="32"/>
     </w:rPr>
   </w:style>
-  <w:style w:type="character" w:customStyle="1" w:styleId="30">
-    <w:name w:val="כותרת 3 תו"/>
-    <w:basedOn w:val="a0"/>
-    <w:link w:val="3"/>
+  <w:style w:type="character" w:customStyle="1" w:styleId="Heading3Char">
+    <w:name w:val="Heading 3 Char"/>
+    <w:basedOn w:val="DefaultParagraphFont"/>
+    <w:link w:val="Heading3"/>
     <w:uiPriority w:val="9"/>
     <w:semiHidden/>
     <w:rsid w:val="00810385"/>
@@ -6820,10 +7449,10 @@
       <w:szCs w:val="28"/>
     </w:rPr>
   </w:style>
-  <w:style w:type="character" w:customStyle="1" w:styleId="40">
-    <w:name w:val="כותרת 4 תו"/>
-    <w:basedOn w:val="a0"/>
-    <w:link w:val="4"/>
+  <w:style w:type="character" w:customStyle="1" w:styleId="Heading4Char">
+    <w:name w:val="Heading 4 Char"/>
+    <w:basedOn w:val="DefaultParagraphFont"/>
+    <w:link w:val="Heading4"/>
     <w:uiPriority w:val="9"/>
     <w:semiHidden/>
     <w:rsid w:val="00810385"/>
@@ -6834,10 +7463,10 @@
       <w:color w:val="0F4761" w:themeColor="accent1" w:themeShade="BF"/>
     </w:rPr>
   </w:style>
-  <w:style w:type="character" w:customStyle="1" w:styleId="50">
-    <w:name w:val="כותרת 5 תו"/>
-    <w:basedOn w:val="a0"/>
-    <w:link w:val="5"/>
+  <w:style w:type="character" w:customStyle="1" w:styleId="Heading5Char">
+    <w:name w:val="Heading 5 Char"/>
+    <w:basedOn w:val="DefaultParagraphFont"/>
+    <w:link w:val="Heading5"/>
     <w:uiPriority w:val="9"/>
     <w:semiHidden/>
     <w:rsid w:val="00810385"/>
@@ -6846,10 +7475,10 @@
       <w:color w:val="0F4761" w:themeColor="accent1" w:themeShade="BF"/>
     </w:rPr>
   </w:style>
-  <w:style w:type="character" w:customStyle="1" w:styleId="60">
-    <w:name w:val="כותרת 6 תו"/>
-    <w:basedOn w:val="a0"/>
-    <w:link w:val="6"/>
+  <w:style w:type="character" w:customStyle="1" w:styleId="Heading6Char">
+    <w:name w:val="Heading 6 Char"/>
+    <w:basedOn w:val="DefaultParagraphFont"/>
+    <w:link w:val="Heading6"/>
     <w:uiPriority w:val="9"/>
     <w:semiHidden/>
     <w:rsid w:val="00810385"/>
@@ -6860,10 +7489,10 @@
       <w:color w:val="595959" w:themeColor="text1" w:themeTint="A6"/>
     </w:rPr>
   </w:style>
-  <w:style w:type="character" w:customStyle="1" w:styleId="70">
-    <w:name w:val="כותרת 7 תו"/>
-    <w:basedOn w:val="a0"/>
-    <w:link w:val="7"/>
+  <w:style w:type="character" w:customStyle="1" w:styleId="Heading7Char">
+    <w:name w:val="Heading 7 Char"/>
+    <w:basedOn w:val="DefaultParagraphFont"/>
+    <w:link w:val="Heading7"/>
     <w:uiPriority w:val="9"/>
     <w:semiHidden/>
     <w:rsid w:val="00810385"/>
@@ -6872,10 +7501,10 @@
       <w:color w:val="595959" w:themeColor="text1" w:themeTint="A6"/>
     </w:rPr>
   </w:style>
-  <w:style w:type="character" w:customStyle="1" w:styleId="80">
-    <w:name w:val="כותרת 8 תו"/>
-    <w:basedOn w:val="a0"/>
-    <w:link w:val="8"/>
+  <w:style w:type="character" w:customStyle="1" w:styleId="Heading8Char">
+    <w:name w:val="Heading 8 Char"/>
+    <w:basedOn w:val="DefaultParagraphFont"/>
+    <w:link w:val="Heading8"/>
     <w:uiPriority w:val="9"/>
     <w:semiHidden/>
     <w:rsid w:val="00810385"/>
@@ -6886,10 +7515,10 @@
       <w:color w:val="272727" w:themeColor="text1" w:themeTint="D8"/>
     </w:rPr>
   </w:style>
-  <w:style w:type="character" w:customStyle="1" w:styleId="90">
-    <w:name w:val="כותרת 9 תו"/>
-    <w:basedOn w:val="a0"/>
-    <w:link w:val="9"/>
+  <w:style w:type="character" w:customStyle="1" w:styleId="Heading9Char">
+    <w:name w:val="Heading 9 Char"/>
+    <w:basedOn w:val="DefaultParagraphFont"/>
+    <w:link w:val="Heading9"/>
     <w:uiPriority w:val="9"/>
     <w:semiHidden/>
     <w:rsid w:val="00810385"/>
@@ -6898,11 +7527,11 @@
       <w:color w:val="272727" w:themeColor="text1" w:themeTint="D8"/>
     </w:rPr>
   </w:style>
-  <w:style w:type="paragraph" w:styleId="a3">
+  <w:style w:type="paragraph" w:styleId="Title">
     <w:name w:val="Title"/>
-    <w:basedOn w:val="a"/>
-    <w:next w:val="a"/>
-    <w:link w:val="a4"/>
+    <w:basedOn w:val="Normal"/>
+    <w:next w:val="Normal"/>
+    <w:link w:val="TitleChar"/>
     <w:uiPriority w:val="10"/>
     <w:qFormat/>
     <w:rsid w:val="00810385"/>
@@ -6918,10 +7547,10 @@
       <w:szCs w:val="56"/>
     </w:rPr>
   </w:style>
-  <w:style w:type="character" w:customStyle="1" w:styleId="a4">
-    <w:name w:val="כותרת טקסט תו"/>
-    <w:basedOn w:val="a0"/>
-    <w:link w:val="a3"/>
+  <w:style w:type="character" w:customStyle="1" w:styleId="TitleChar">
+    <w:name w:val="Title Char"/>
+    <w:basedOn w:val="DefaultParagraphFont"/>
+    <w:link w:val="Title"/>
     <w:uiPriority w:val="10"/>
     <w:rsid w:val="00810385"/>
     <w:rPr>
@@ -6932,11 +7561,11 @@
       <w:szCs w:val="56"/>
     </w:rPr>
   </w:style>
-  <w:style w:type="paragraph" w:styleId="a5">
+  <w:style w:type="paragraph" w:styleId="Subtitle">
     <w:name w:val="Subtitle"/>
-    <w:basedOn w:val="a"/>
-    <w:next w:val="a"/>
-    <w:link w:val="a6"/>
+    <w:basedOn w:val="Normal"/>
+    <w:next w:val="Normal"/>
+    <w:link w:val="SubtitleChar"/>
     <w:uiPriority w:val="11"/>
     <w:qFormat/>
     <w:rsid w:val="00810385"/>
@@ -6953,10 +7582,10 @@
       <w:szCs w:val="28"/>
     </w:rPr>
   </w:style>
-  <w:style w:type="character" w:customStyle="1" w:styleId="a6">
-    <w:name w:val="כותרת משנה תו"/>
-    <w:basedOn w:val="a0"/>
-    <w:link w:val="a5"/>
+  <w:style w:type="character" w:customStyle="1" w:styleId="SubtitleChar">
+    <w:name w:val="Subtitle Char"/>
+    <w:basedOn w:val="DefaultParagraphFont"/>
+    <w:link w:val="Subtitle"/>
     <w:uiPriority w:val="11"/>
     <w:rsid w:val="00810385"/>
     <w:rPr>
@@ -6967,11 +7596,11 @@
       <w:szCs w:val="28"/>
     </w:rPr>
   </w:style>
-  <w:style w:type="paragraph" w:styleId="a7">
+  <w:style w:type="paragraph" w:styleId="Quote">
     <w:name w:val="Quote"/>
-    <w:basedOn w:val="a"/>
-    <w:next w:val="a"/>
-    <w:link w:val="a8"/>
+    <w:basedOn w:val="Normal"/>
+    <w:next w:val="Normal"/>
+    <w:link w:val="QuoteChar"/>
     <w:uiPriority w:val="29"/>
     <w:qFormat/>
     <w:rsid w:val="00810385"/>
@@ -6985,10 +7614,10 @@
       <w:color w:val="404040" w:themeColor="text1" w:themeTint="BF"/>
     </w:rPr>
   </w:style>
-  <w:style w:type="character" w:customStyle="1" w:styleId="a8">
-    <w:name w:val="ציטוט תו"/>
-    <w:basedOn w:val="a0"/>
-    <w:link w:val="a7"/>
+  <w:style w:type="character" w:customStyle="1" w:styleId="QuoteChar">
+    <w:name w:val="Quote Char"/>
+    <w:basedOn w:val="DefaultParagraphFont"/>
+    <w:link w:val="Quote"/>
     <w:uiPriority w:val="29"/>
     <w:rsid w:val="00810385"/>
     <w:rPr>
@@ -6997,9 +7626,9 @@
       <w:color w:val="404040" w:themeColor="text1" w:themeTint="BF"/>
     </w:rPr>
   </w:style>
-  <w:style w:type="paragraph" w:styleId="a9">
+  <w:style w:type="paragraph" w:styleId="ListParagraph">
     <w:name w:val="List Paragraph"/>
-    <w:basedOn w:val="a"/>
+    <w:basedOn w:val="Normal"/>
     <w:uiPriority w:val="34"/>
     <w:qFormat/>
     <w:rsid w:val="00810385"/>
@@ -7008,9 +7637,9 @@
       <w:contextualSpacing/>
     </w:pPr>
   </w:style>
-  <w:style w:type="character" w:styleId="aa">
+  <w:style w:type="character" w:styleId="IntenseEmphasis">
     <w:name w:val="Intense Emphasis"/>
-    <w:basedOn w:val="a0"/>
+    <w:basedOn w:val="DefaultParagraphFont"/>
     <w:uiPriority w:val="21"/>
     <w:qFormat/>
     <w:rsid w:val="00810385"/>
@@ -7020,11 +7649,11 @@
       <w:color w:val="0F4761" w:themeColor="accent1" w:themeShade="BF"/>
     </w:rPr>
   </w:style>
-  <w:style w:type="paragraph" w:styleId="ab">
+  <w:style w:type="paragraph" w:styleId="IntenseQuote">
     <w:name w:val="Intense Quote"/>
-    <w:basedOn w:val="a"/>
-    <w:next w:val="a"/>
-    <w:link w:val="ac"/>
+    <w:basedOn w:val="Normal"/>
+    <w:next w:val="Normal"/>
+    <w:link w:val="IntenseQuoteChar"/>
     <w:uiPriority w:val="30"/>
     <w:qFormat/>
     <w:rsid w:val="00810385"/>
@@ -7043,10 +7672,10 @@
       <w:color w:val="0F4761" w:themeColor="accent1" w:themeShade="BF"/>
     </w:rPr>
   </w:style>
-  <w:style w:type="character" w:customStyle="1" w:styleId="ac">
-    <w:name w:val="ציטוט חזק תו"/>
-    <w:basedOn w:val="a0"/>
-    <w:link w:val="ab"/>
+  <w:style w:type="character" w:customStyle="1" w:styleId="IntenseQuoteChar">
+    <w:name w:val="Intense Quote Char"/>
+    <w:basedOn w:val="DefaultParagraphFont"/>
+    <w:link w:val="IntenseQuote"/>
     <w:uiPriority w:val="30"/>
     <w:rsid w:val="00810385"/>
     <w:rPr>
@@ -7055,9 +7684,9 @@
       <w:color w:val="0F4761" w:themeColor="accent1" w:themeShade="BF"/>
     </w:rPr>
   </w:style>
-  <w:style w:type="character" w:styleId="ad">
+  <w:style w:type="character" w:styleId="IntenseReference">
     <w:name w:val="Intense Reference"/>
-    <w:basedOn w:val="a0"/>
+    <w:basedOn w:val="DefaultParagraphFont"/>
     <w:uiPriority w:val="32"/>
     <w:qFormat/>
     <w:rsid w:val="00810385"/>
@@ -7069,10 +7698,10 @@
       <w:spacing w:val="5"/>
     </w:rPr>
   </w:style>
-  <w:style w:type="paragraph" w:styleId="ae">
+  <w:style w:type="paragraph" w:styleId="Header">
     <w:name w:val="header"/>
-    <w:basedOn w:val="a"/>
-    <w:link w:val="af"/>
+    <w:basedOn w:val="Normal"/>
+    <w:link w:val="HeaderChar"/>
     <w:uiPriority w:val="99"/>
     <w:unhideWhenUsed/>
     <w:rsid w:val="000579D3"/>
@@ -7084,17 +7713,17 @@
       <w:spacing w:after="0" w:line="240" w:lineRule="auto"/>
     </w:pPr>
   </w:style>
-  <w:style w:type="character" w:customStyle="1" w:styleId="af">
-    <w:name w:val="כותרת עליונה תו"/>
-    <w:basedOn w:val="a0"/>
-    <w:link w:val="ae"/>
+  <w:style w:type="character" w:customStyle="1" w:styleId="HeaderChar">
+    <w:name w:val="Header Char"/>
+    <w:basedOn w:val="DefaultParagraphFont"/>
+    <w:link w:val="Header"/>
     <w:uiPriority w:val="99"/>
     <w:rsid w:val="000579D3"/>
   </w:style>
-  <w:style w:type="paragraph" w:styleId="af0">
+  <w:style w:type="paragraph" w:styleId="Footer">
     <w:name w:val="footer"/>
-    <w:basedOn w:val="a"/>
-    <w:link w:val="af1"/>
+    <w:basedOn w:val="Normal"/>
+    <w:link w:val="FooterChar"/>
     <w:uiPriority w:val="99"/>
     <w:unhideWhenUsed/>
     <w:rsid w:val="000579D3"/>
@@ -7106,10 +7735,10 @@
       <w:spacing w:after="0" w:line="240" w:lineRule="auto"/>
     </w:pPr>
   </w:style>
-  <w:style w:type="character" w:customStyle="1" w:styleId="af1">
-    <w:name w:val="כותרת תחתונה תו"/>
-    <w:basedOn w:val="a0"/>
-    <w:link w:val="af0"/>
+  <w:style w:type="character" w:customStyle="1" w:styleId="FooterChar">
+    <w:name w:val="Footer Char"/>
+    <w:basedOn w:val="DefaultParagraphFont"/>
+    <w:link w:val="Footer"/>
     <w:uiPriority w:val="99"/>
     <w:rsid w:val="000579D3"/>
   </w:style>

</xml_diff>